<commit_message>
novas dm; atualização no artigo
</commit_message>
<xml_diff>
--- a/artigo/EmersonDemetrioTrabalhoFinal.docx
+++ b/artigo/EmersonDemetrioTrabalhoFinal.docx
@@ -4272,81 +4272,162 @@
         </w:rPr>
         <w:t>Nesta dimensão...</w:t>
       </w:r>
+    </w:p>
+    <w:p>
+      <w:pPr>
+        <w:pStyle w:val="Ttulo1"/>
+        <w:spacing w:line="360" w:lineRule="auto"/>
+        <w:rPr>
+          <w:rFonts w:asciiTheme="majorHAnsi" w:hAnsiTheme="majorHAnsi" w:cstheme="majorHAnsi"/>
+          <w:sz w:val="28"/>
+          <w:szCs w:val="22"/>
+        </w:rPr>
+      </w:pPr>
+      <w:r>
+        <w:rPr>
+          <w:rFonts w:asciiTheme="majorHAnsi" w:hAnsiTheme="majorHAnsi" w:cstheme="majorHAnsi"/>
+          <w:sz w:val="28"/>
+          <w:szCs w:val="22"/>
+        </w:rPr>
+        <w:t>FRONT-END</w:t>
+      </w:r>
+    </w:p>
+    <w:p>
+      <w:pPr>
+        <w:rPr>
+          <w:rFonts w:asciiTheme="majorHAnsi" w:hAnsiTheme="majorHAnsi" w:cstheme="majorHAnsi"/>
+          <w:sz w:val="22"/>
+          <w:szCs w:val="22"/>
+        </w:rPr>
+      </w:pPr>
+      <w:r>
+        <w:rPr>
+          <w:rFonts w:asciiTheme="majorHAnsi" w:hAnsiTheme="majorHAnsi" w:cstheme="majorHAnsi"/>
+          <w:sz w:val="22"/>
+          <w:szCs w:val="22"/>
+        </w:rPr>
+        <w:t>===========================================================================</w:t>
+      </w:r>
+    </w:p>
+    <w:p>
+      <w:pPr>
+        <w:pStyle w:val="Ttulo1"/>
+        <w:spacing w:line="360" w:lineRule="auto"/>
+        <w:rPr>
+          <w:rFonts w:asciiTheme="majorHAnsi" w:hAnsiTheme="majorHAnsi" w:cstheme="majorHAnsi"/>
+          <w:sz w:val="28"/>
+          <w:szCs w:val="22"/>
+        </w:rPr>
+      </w:pPr>
+      <w:r>
+        <w:rPr>
+          <w:rFonts w:asciiTheme="majorHAnsi" w:hAnsiTheme="majorHAnsi" w:cstheme="majorHAnsi"/>
+          <w:sz w:val="28"/>
+          <w:szCs w:val="22"/>
+        </w:rPr>
+        <w:lastRenderedPageBreak/>
+        <w:t>RESULTADOS</w:t>
+      </w:r>
+    </w:p>
+    <w:p>
+      <w:pPr>
+        <w:pStyle w:val="Ttulo2"/>
+      </w:pPr>
+      <w:r>
+        <w:t>DESAFIOS</w:t>
+      </w:r>
+    </w:p>
+    <w:p>
+      <w:pPr>
+        <w:pStyle w:val="Ttulo2"/>
+      </w:pPr>
+      <w:r>
+        <w:t>DIFICULDADES ENCONTRADAS</w:t>
+      </w:r>
+    </w:p>
+    <w:p>
+      <w:pPr>
+        <w:pStyle w:val="Ttulo2"/>
+      </w:pPr>
+      <w:r>
+        <w:t>RESULTADOS</w:t>
+      </w:r>
+    </w:p>
+    <w:p/>
+    <w:p>
+      <w:pPr>
+        <w:rPr>
+          <w:rFonts w:asciiTheme="majorHAnsi" w:hAnsiTheme="majorHAnsi" w:cstheme="majorHAnsi"/>
+          <w:sz w:val="22"/>
+          <w:szCs w:val="22"/>
+        </w:rPr>
+      </w:pPr>
+      <w:r>
+        <w:rPr>
+          <w:rFonts w:asciiTheme="majorHAnsi" w:hAnsiTheme="majorHAnsi" w:cstheme="majorHAnsi"/>
+          <w:sz w:val="22"/>
+          <w:szCs w:val="22"/>
+        </w:rPr>
+        <w:t>===========================================================================</w:t>
+      </w:r>
+    </w:p>
+    <w:p>
+      <w:pPr>
+        <w:pStyle w:val="Ttulo1"/>
+        <w:spacing w:line="360" w:lineRule="auto"/>
+        <w:rPr>
+          <w:rFonts w:asciiTheme="majorHAnsi" w:hAnsiTheme="majorHAnsi" w:cstheme="majorHAnsi"/>
+          <w:sz w:val="28"/>
+          <w:szCs w:val="22"/>
+        </w:rPr>
+      </w:pPr>
+      <w:r>
+        <w:rPr>
+          <w:rFonts w:asciiTheme="majorHAnsi" w:hAnsiTheme="majorHAnsi" w:cstheme="majorHAnsi"/>
+          <w:sz w:val="28"/>
+          <w:szCs w:val="22"/>
+        </w:rPr>
+        <w:t xml:space="preserve">VERSIONAMENTO </w:t>
+      </w:r>
+    </w:p>
+    <w:p>
+      <w:pPr>
+        <w:jc w:val="both"/>
+      </w:pPr>
+      <w:r>
+        <w:t xml:space="preserve">Embora não fosse parte da especificação do trabalho, foi criado um repositório com as diversas versões do trabalho, assim como a sua evolução, permitindo assim um acompanhamento do mesmo. Como trata-se de um trabalho acadêmico, o acesso é público, disponível no endereço a seguir: </w:t>
+      </w:r>
+    </w:p>
+    <w:p>
+      <w:pPr>
+        <w:jc w:val="both"/>
+      </w:pPr>
+      <w:r>
+        <w:t xml:space="preserve">&lt; </w:t>
+      </w:r>
+      <w:r>
+        <w:t xml:space="preserve"> </w:t>
+      </w:r>
+      <w:hyperlink r:id="rId14" w:history="1">
+        <w:r>
+          <w:rPr>
+            <w:rStyle w:val="Hyperlink"/>
+          </w:rPr>
+          <w:t>https://github.com/emersondemetrio/20152dw</w:t>
+        </w:r>
+      </w:hyperlink>
+      <w:r>
+        <w:t xml:space="preserve">  &gt;</w:t>
+      </w:r>
+    </w:p>
+    <w:p>
+      <w:pPr>
+        <w:rPr>
+          <w:u w:val="single"/>
+        </w:rPr>
+      </w:pPr>
       <w:bookmarkStart w:id="0" w:name="_GoBack"/>
       <w:bookmarkEnd w:id="0"/>
-    </w:p>
-    <w:p>
-      <w:pPr>
-        <w:pStyle w:val="Ttulo1"/>
-        <w:spacing w:line="360" w:lineRule="auto"/>
-        <w:rPr>
-          <w:rFonts w:asciiTheme="majorHAnsi" w:hAnsiTheme="majorHAnsi" w:cstheme="majorHAnsi"/>
-          <w:sz w:val="28"/>
-          <w:szCs w:val="22"/>
-        </w:rPr>
-      </w:pPr>
-      <w:r>
-        <w:rPr>
-          <w:rFonts w:asciiTheme="majorHAnsi" w:hAnsiTheme="majorHAnsi" w:cstheme="majorHAnsi"/>
-          <w:sz w:val="28"/>
-          <w:szCs w:val="22"/>
-        </w:rPr>
-        <w:t>FRONT-END</w:t>
-      </w:r>
-    </w:p>
-    <w:p>
-      <w:pPr>
-        <w:rPr>
-          <w:rFonts w:asciiTheme="majorHAnsi" w:hAnsiTheme="majorHAnsi" w:cstheme="majorHAnsi"/>
-          <w:sz w:val="22"/>
-          <w:szCs w:val="22"/>
-        </w:rPr>
-      </w:pPr>
-      <w:r>
-        <w:rPr>
-          <w:rFonts w:asciiTheme="majorHAnsi" w:hAnsiTheme="majorHAnsi" w:cstheme="majorHAnsi"/>
-          <w:sz w:val="22"/>
-          <w:szCs w:val="22"/>
-        </w:rPr>
-        <w:t>===========================================================================</w:t>
-      </w:r>
-    </w:p>
-    <w:p>
-      <w:pPr>
-        <w:pStyle w:val="Ttulo1"/>
-        <w:spacing w:line="360" w:lineRule="auto"/>
-        <w:rPr>
-          <w:rFonts w:asciiTheme="majorHAnsi" w:hAnsiTheme="majorHAnsi" w:cstheme="majorHAnsi"/>
-          <w:sz w:val="28"/>
-          <w:szCs w:val="22"/>
-        </w:rPr>
-      </w:pPr>
-      <w:r>
-        <w:rPr>
-          <w:rFonts w:asciiTheme="majorHAnsi" w:hAnsiTheme="majorHAnsi" w:cstheme="majorHAnsi"/>
-          <w:sz w:val="28"/>
-          <w:szCs w:val="22"/>
-        </w:rPr>
-        <w:lastRenderedPageBreak/>
-        <w:t>RESULTADOS</w:t>
-      </w:r>
-    </w:p>
-    <w:p>
-      <w:pPr>
-        <w:rPr>
-          <w:rFonts w:asciiTheme="majorHAnsi" w:hAnsiTheme="majorHAnsi" w:cstheme="majorHAnsi"/>
-          <w:sz w:val="22"/>
-          <w:szCs w:val="22"/>
-        </w:rPr>
-      </w:pPr>
-      <w:r>
-        <w:rPr>
-          <w:rFonts w:asciiTheme="majorHAnsi" w:hAnsiTheme="majorHAnsi" w:cstheme="majorHAnsi"/>
-          <w:sz w:val="22"/>
-          <w:szCs w:val="22"/>
-        </w:rPr>
-        <w:t>===========================================================================</w:t>
-      </w:r>
     </w:p>
     <w:p>
       <w:pPr>
@@ -12088,7 +12169,7 @@
           <w:rFonts w:ascii="Courier New" w:eastAsia="Times New Roman" w:hAnsi="Courier New" w:cs="Courier New"/>
           <w:sz w:val="20"/>
           <w:szCs w:val="20"/>
-          <w:lang w:eastAsia="pt-BR"/>
+          <w:lang w:val="en-US" w:eastAsia="pt-BR"/>
         </w:rPr>
       </w:pPr>
       <w:r>
@@ -12106,7 +12187,7 @@
           <w:color w:val="666666"/>
           <w:sz w:val="20"/>
           <w:szCs w:val="20"/>
-          <w:lang w:eastAsia="pt-BR"/>
+          <w:lang w:val="en-US" w:eastAsia="pt-BR"/>
         </w:rPr>
         <w:t>`</w:t>
       </w:r>
@@ -12115,7 +12196,7 @@
           <w:rFonts w:ascii="Courier New" w:eastAsia="Times New Roman" w:hAnsi="Courier New" w:cs="Courier New"/>
           <w:sz w:val="20"/>
           <w:szCs w:val="20"/>
-          <w:lang w:eastAsia="pt-BR"/>
+          <w:lang w:val="en-US" w:eastAsia="pt-BR"/>
         </w:rPr>
         <w:t>estado</w:t>
       </w:r>
@@ -12125,7 +12206,7 @@
           <w:color w:val="666666"/>
           <w:sz w:val="20"/>
           <w:szCs w:val="20"/>
-          <w:lang w:eastAsia="pt-BR"/>
+          <w:lang w:val="en-US" w:eastAsia="pt-BR"/>
         </w:rPr>
         <w:t>`</w:t>
       </w:r>
@@ -12134,17 +12215,17 @@
           <w:rFonts w:ascii="Courier New" w:eastAsia="Times New Roman" w:hAnsi="Courier New" w:cs="Courier New"/>
           <w:sz w:val="20"/>
           <w:szCs w:val="20"/>
-          <w:lang w:eastAsia="pt-BR"/>
-        </w:rPr>
-        <w:t xml:space="preserve"> </w:t>
-      </w:r>
-      <w:r>
-        <w:rPr>
-          <w:rFonts w:ascii="Courier New" w:eastAsia="Times New Roman" w:hAnsi="Courier New" w:cs="Courier New"/>
-          <w:color w:val="008000"/>
-          <w:sz w:val="20"/>
-          <w:szCs w:val="20"/>
-          <w:lang w:eastAsia="pt-BR"/>
+          <w:lang w:val="en-US" w:eastAsia="pt-BR"/>
+        </w:rPr>
+        <w:t xml:space="preserve"> </w:t>
+      </w:r>
+      <w:r>
+        <w:rPr>
+          <w:rFonts w:ascii="Courier New" w:eastAsia="Times New Roman" w:hAnsi="Courier New" w:cs="Courier New"/>
+          <w:color w:val="008000"/>
+          <w:sz w:val="20"/>
+          <w:szCs w:val="20"/>
+          <w:lang w:val="en-US" w:eastAsia="pt-BR"/>
         </w:rPr>
         <w:t>VARCHAR</w:t>
       </w:r>
@@ -12153,7 +12234,7 @@
           <w:rFonts w:ascii="Courier New" w:eastAsia="Times New Roman" w:hAnsi="Courier New" w:cs="Courier New"/>
           <w:sz w:val="20"/>
           <w:szCs w:val="20"/>
-          <w:lang w:eastAsia="pt-BR"/>
+          <w:lang w:val="en-US" w:eastAsia="pt-BR"/>
         </w:rPr>
         <w:t>(</w:t>
       </w:r>
@@ -12163,7 +12244,7 @@
           <w:color w:val="666666"/>
           <w:sz w:val="20"/>
           <w:szCs w:val="20"/>
-          <w:lang w:eastAsia="pt-BR"/>
+          <w:lang w:val="en-US" w:eastAsia="pt-BR"/>
         </w:rPr>
         <w:t>45</w:t>
       </w:r>
@@ -12172,7 +12253,7 @@
           <w:rFonts w:ascii="Courier New" w:eastAsia="Times New Roman" w:hAnsi="Courier New" w:cs="Courier New"/>
           <w:sz w:val="20"/>
           <w:szCs w:val="20"/>
-          <w:lang w:eastAsia="pt-BR"/>
+          <w:lang w:val="en-US" w:eastAsia="pt-BR"/>
         </w:rPr>
         <w:t xml:space="preserve">) </w:t>
       </w:r>
@@ -12184,7 +12265,7 @@
           <w:color w:val="008000"/>
           <w:sz w:val="20"/>
           <w:szCs w:val="20"/>
-          <w:lang w:eastAsia="pt-BR"/>
+          <w:lang w:val="en-US" w:eastAsia="pt-BR"/>
         </w:rPr>
         <w:t>NULL</w:t>
       </w:r>
@@ -12193,7 +12274,7 @@
           <w:rFonts w:ascii="Courier New" w:eastAsia="Times New Roman" w:hAnsi="Courier New" w:cs="Courier New"/>
           <w:sz w:val="20"/>
           <w:szCs w:val="20"/>
-          <w:lang w:eastAsia="pt-BR"/>
+          <w:lang w:val="en-US" w:eastAsia="pt-BR"/>
         </w:rPr>
         <w:t xml:space="preserve"> </w:t>
       </w:r>
@@ -12205,7 +12286,7 @@
           <w:color w:val="008000"/>
           <w:sz w:val="20"/>
           <w:szCs w:val="20"/>
-          <w:lang w:eastAsia="pt-BR"/>
+          <w:lang w:val="en-US" w:eastAsia="pt-BR"/>
         </w:rPr>
         <w:t>COMMENT</w:t>
       </w:r>
@@ -12214,7 +12295,7 @@
           <w:rFonts w:ascii="Courier New" w:eastAsia="Times New Roman" w:hAnsi="Courier New" w:cs="Courier New"/>
           <w:sz w:val="20"/>
           <w:szCs w:val="20"/>
-          <w:lang w:eastAsia="pt-BR"/>
+          <w:lang w:val="en-US" w:eastAsia="pt-BR"/>
         </w:rPr>
         <w:t xml:space="preserve"> </w:t>
       </w:r>
@@ -12224,7 +12305,7 @@
           <w:color w:val="BA2121"/>
           <w:sz w:val="20"/>
           <w:szCs w:val="20"/>
-          <w:lang w:eastAsia="pt-BR"/>
+          <w:lang w:val="en-US" w:eastAsia="pt-BR"/>
         </w:rPr>
         <w:t>''</w:t>
       </w:r>
@@ -12233,7 +12314,7 @@
           <w:rFonts w:ascii="Courier New" w:eastAsia="Times New Roman" w:hAnsi="Courier New" w:cs="Courier New"/>
           <w:sz w:val="20"/>
           <w:szCs w:val="20"/>
-          <w:lang w:eastAsia="pt-BR"/>
+          <w:lang w:val="en-US" w:eastAsia="pt-BR"/>
         </w:rPr>
         <w:t>,</w:t>
       </w:r>
@@ -12264,15 +12345,15 @@
           <w:rFonts w:ascii="Courier New" w:eastAsia="Times New Roman" w:hAnsi="Courier New" w:cs="Courier New"/>
           <w:sz w:val="20"/>
           <w:szCs w:val="20"/>
-          <w:lang w:eastAsia="pt-BR"/>
-        </w:rPr>
-      </w:pPr>
-      <w:r>
-        <w:rPr>
-          <w:rFonts w:ascii="Courier New" w:eastAsia="Times New Roman" w:hAnsi="Courier New" w:cs="Courier New"/>
-          <w:sz w:val="20"/>
-          <w:szCs w:val="20"/>
-          <w:lang w:eastAsia="pt-BR"/>
+          <w:lang w:val="en-US" w:eastAsia="pt-BR"/>
+        </w:rPr>
+      </w:pPr>
+      <w:r>
+        <w:rPr>
+          <w:rFonts w:ascii="Courier New" w:eastAsia="Times New Roman" w:hAnsi="Courier New" w:cs="Courier New"/>
+          <w:sz w:val="20"/>
+          <w:szCs w:val="20"/>
+          <w:lang w:val="en-US" w:eastAsia="pt-BR"/>
         </w:rPr>
         <w:t xml:space="preserve">  </w:t>
       </w:r>
@@ -12282,7 +12363,7 @@
           <w:color w:val="666666"/>
           <w:sz w:val="20"/>
           <w:szCs w:val="20"/>
-          <w:lang w:eastAsia="pt-BR"/>
+          <w:lang w:val="en-US" w:eastAsia="pt-BR"/>
         </w:rPr>
         <w:t>`</w:t>
       </w:r>
@@ -12291,7 +12372,7 @@
           <w:rFonts w:ascii="Courier New" w:eastAsia="Times New Roman" w:hAnsi="Courier New" w:cs="Courier New"/>
           <w:sz w:val="20"/>
           <w:szCs w:val="20"/>
-          <w:lang w:eastAsia="pt-BR"/>
+          <w:lang w:val="en-US" w:eastAsia="pt-BR"/>
         </w:rPr>
         <w:t>cidade</w:t>
       </w:r>
@@ -12301,7 +12382,7 @@
           <w:color w:val="666666"/>
           <w:sz w:val="20"/>
           <w:szCs w:val="20"/>
-          <w:lang w:eastAsia="pt-BR"/>
+          <w:lang w:val="en-US" w:eastAsia="pt-BR"/>
         </w:rPr>
         <w:t>`</w:t>
       </w:r>
@@ -12310,17 +12391,17 @@
           <w:rFonts w:ascii="Courier New" w:eastAsia="Times New Roman" w:hAnsi="Courier New" w:cs="Courier New"/>
           <w:sz w:val="20"/>
           <w:szCs w:val="20"/>
-          <w:lang w:eastAsia="pt-BR"/>
-        </w:rPr>
-        <w:t xml:space="preserve"> </w:t>
-      </w:r>
-      <w:r>
-        <w:rPr>
-          <w:rFonts w:ascii="Courier New" w:eastAsia="Times New Roman" w:hAnsi="Courier New" w:cs="Courier New"/>
-          <w:color w:val="008000"/>
-          <w:sz w:val="20"/>
-          <w:szCs w:val="20"/>
-          <w:lang w:eastAsia="pt-BR"/>
+          <w:lang w:val="en-US" w:eastAsia="pt-BR"/>
+        </w:rPr>
+        <w:t xml:space="preserve"> </w:t>
+      </w:r>
+      <w:r>
+        <w:rPr>
+          <w:rFonts w:ascii="Courier New" w:eastAsia="Times New Roman" w:hAnsi="Courier New" w:cs="Courier New"/>
+          <w:color w:val="008000"/>
+          <w:sz w:val="20"/>
+          <w:szCs w:val="20"/>
+          <w:lang w:val="en-US" w:eastAsia="pt-BR"/>
         </w:rPr>
         <w:t>VARCHAR</w:t>
       </w:r>
@@ -12329,7 +12410,7 @@
           <w:rFonts w:ascii="Courier New" w:eastAsia="Times New Roman" w:hAnsi="Courier New" w:cs="Courier New"/>
           <w:sz w:val="20"/>
           <w:szCs w:val="20"/>
-          <w:lang w:eastAsia="pt-BR"/>
+          <w:lang w:val="en-US" w:eastAsia="pt-BR"/>
         </w:rPr>
         <w:t>(</w:t>
       </w:r>
@@ -12339,7 +12420,7 @@
           <w:color w:val="666666"/>
           <w:sz w:val="20"/>
           <w:szCs w:val="20"/>
-          <w:lang w:eastAsia="pt-BR"/>
+          <w:lang w:val="en-US" w:eastAsia="pt-BR"/>
         </w:rPr>
         <w:t>45</w:t>
       </w:r>
@@ -12348,7 +12429,7 @@
           <w:rFonts w:ascii="Courier New" w:eastAsia="Times New Roman" w:hAnsi="Courier New" w:cs="Courier New"/>
           <w:sz w:val="20"/>
           <w:szCs w:val="20"/>
-          <w:lang w:eastAsia="pt-BR"/>
+          <w:lang w:val="en-US" w:eastAsia="pt-BR"/>
         </w:rPr>
         <w:t xml:space="preserve">) </w:t>
       </w:r>
@@ -12360,7 +12441,7 @@
           <w:color w:val="008000"/>
           <w:sz w:val="20"/>
           <w:szCs w:val="20"/>
-          <w:lang w:eastAsia="pt-BR"/>
+          <w:lang w:val="en-US" w:eastAsia="pt-BR"/>
         </w:rPr>
         <w:t>NULL</w:t>
       </w:r>
@@ -12369,7 +12450,7 @@
           <w:rFonts w:ascii="Courier New" w:eastAsia="Times New Roman" w:hAnsi="Courier New" w:cs="Courier New"/>
           <w:sz w:val="20"/>
           <w:szCs w:val="20"/>
-          <w:lang w:eastAsia="pt-BR"/>
+          <w:lang w:val="en-US" w:eastAsia="pt-BR"/>
         </w:rPr>
         <w:t xml:space="preserve"> </w:t>
       </w:r>
@@ -12381,7 +12462,7 @@
           <w:color w:val="008000"/>
           <w:sz w:val="20"/>
           <w:szCs w:val="20"/>
-          <w:lang w:eastAsia="pt-BR"/>
+          <w:lang w:val="en-US" w:eastAsia="pt-BR"/>
         </w:rPr>
         <w:t>COMMENT</w:t>
       </w:r>
@@ -12390,7 +12471,7 @@
           <w:rFonts w:ascii="Courier New" w:eastAsia="Times New Roman" w:hAnsi="Courier New" w:cs="Courier New"/>
           <w:sz w:val="20"/>
           <w:szCs w:val="20"/>
-          <w:lang w:eastAsia="pt-BR"/>
+          <w:lang w:val="en-US" w:eastAsia="pt-BR"/>
         </w:rPr>
         <w:t xml:space="preserve"> </w:t>
       </w:r>
@@ -12400,7 +12481,7 @@
           <w:color w:val="BA2121"/>
           <w:sz w:val="20"/>
           <w:szCs w:val="20"/>
-          <w:lang w:eastAsia="pt-BR"/>
+          <w:lang w:val="en-US" w:eastAsia="pt-BR"/>
         </w:rPr>
         <w:t>''</w:t>
       </w:r>
@@ -12409,7 +12490,7 @@
           <w:rFonts w:ascii="Courier New" w:eastAsia="Times New Roman" w:hAnsi="Courier New" w:cs="Courier New"/>
           <w:sz w:val="20"/>
           <w:szCs w:val="20"/>
-          <w:lang w:eastAsia="pt-BR"/>
+          <w:lang w:val="en-US" w:eastAsia="pt-BR"/>
         </w:rPr>
         <w:t>,</w:t>
       </w:r>
@@ -12440,15 +12521,15 @@
           <w:rFonts w:ascii="Courier New" w:eastAsia="Times New Roman" w:hAnsi="Courier New" w:cs="Courier New"/>
           <w:sz w:val="20"/>
           <w:szCs w:val="20"/>
-          <w:lang w:eastAsia="pt-BR"/>
-        </w:rPr>
-      </w:pPr>
-      <w:r>
-        <w:rPr>
-          <w:rFonts w:ascii="Courier New" w:eastAsia="Times New Roman" w:hAnsi="Courier New" w:cs="Courier New"/>
-          <w:sz w:val="20"/>
-          <w:szCs w:val="20"/>
-          <w:lang w:eastAsia="pt-BR"/>
+          <w:lang w:val="en-US" w:eastAsia="pt-BR"/>
+        </w:rPr>
+      </w:pPr>
+      <w:r>
+        <w:rPr>
+          <w:rFonts w:ascii="Courier New" w:eastAsia="Times New Roman" w:hAnsi="Courier New" w:cs="Courier New"/>
+          <w:sz w:val="20"/>
+          <w:szCs w:val="20"/>
+          <w:lang w:val="en-US" w:eastAsia="pt-BR"/>
         </w:rPr>
         <w:t xml:space="preserve">  </w:t>
       </w:r>
@@ -12458,7 +12539,7 @@
           <w:color w:val="666666"/>
           <w:sz w:val="20"/>
           <w:szCs w:val="20"/>
-          <w:lang w:eastAsia="pt-BR"/>
+          <w:lang w:val="en-US" w:eastAsia="pt-BR"/>
         </w:rPr>
         <w:t>`</w:t>
       </w:r>
@@ -12467,7 +12548,7 @@
           <w:rFonts w:ascii="Courier New" w:eastAsia="Times New Roman" w:hAnsi="Courier New" w:cs="Courier New"/>
           <w:sz w:val="20"/>
           <w:szCs w:val="20"/>
-          <w:lang w:eastAsia="pt-BR"/>
+          <w:lang w:val="en-US" w:eastAsia="pt-BR"/>
         </w:rPr>
         <w:t>bairro</w:t>
       </w:r>
@@ -12477,7 +12558,7 @@
           <w:color w:val="666666"/>
           <w:sz w:val="20"/>
           <w:szCs w:val="20"/>
-          <w:lang w:eastAsia="pt-BR"/>
+          <w:lang w:val="en-US" w:eastAsia="pt-BR"/>
         </w:rPr>
         <w:t>`</w:t>
       </w:r>
@@ -12486,17 +12567,17 @@
           <w:rFonts w:ascii="Courier New" w:eastAsia="Times New Roman" w:hAnsi="Courier New" w:cs="Courier New"/>
           <w:sz w:val="20"/>
           <w:szCs w:val="20"/>
-          <w:lang w:eastAsia="pt-BR"/>
-        </w:rPr>
-        <w:t xml:space="preserve"> </w:t>
-      </w:r>
-      <w:r>
-        <w:rPr>
-          <w:rFonts w:ascii="Courier New" w:eastAsia="Times New Roman" w:hAnsi="Courier New" w:cs="Courier New"/>
-          <w:color w:val="008000"/>
-          <w:sz w:val="20"/>
-          <w:szCs w:val="20"/>
-          <w:lang w:eastAsia="pt-BR"/>
+          <w:lang w:val="en-US" w:eastAsia="pt-BR"/>
+        </w:rPr>
+        <w:t xml:space="preserve"> </w:t>
+      </w:r>
+      <w:r>
+        <w:rPr>
+          <w:rFonts w:ascii="Courier New" w:eastAsia="Times New Roman" w:hAnsi="Courier New" w:cs="Courier New"/>
+          <w:color w:val="008000"/>
+          <w:sz w:val="20"/>
+          <w:szCs w:val="20"/>
+          <w:lang w:val="en-US" w:eastAsia="pt-BR"/>
         </w:rPr>
         <w:t>VARCHAR</w:t>
       </w:r>
@@ -12505,7 +12586,7 @@
           <w:rFonts w:ascii="Courier New" w:eastAsia="Times New Roman" w:hAnsi="Courier New" w:cs="Courier New"/>
           <w:sz w:val="20"/>
           <w:szCs w:val="20"/>
-          <w:lang w:eastAsia="pt-BR"/>
+          <w:lang w:val="en-US" w:eastAsia="pt-BR"/>
         </w:rPr>
         <w:t>(</w:t>
       </w:r>
@@ -12515,7 +12596,7 @@
           <w:color w:val="666666"/>
           <w:sz w:val="20"/>
           <w:szCs w:val="20"/>
-          <w:lang w:eastAsia="pt-BR"/>
+          <w:lang w:val="en-US" w:eastAsia="pt-BR"/>
         </w:rPr>
         <w:t>45</w:t>
       </w:r>
@@ -12524,7 +12605,7 @@
           <w:rFonts w:ascii="Courier New" w:eastAsia="Times New Roman" w:hAnsi="Courier New" w:cs="Courier New"/>
           <w:sz w:val="20"/>
           <w:szCs w:val="20"/>
-          <w:lang w:eastAsia="pt-BR"/>
+          <w:lang w:val="en-US" w:eastAsia="pt-BR"/>
         </w:rPr>
         <w:t xml:space="preserve">) </w:t>
       </w:r>
@@ -12536,7 +12617,7 @@
           <w:color w:val="008000"/>
           <w:sz w:val="20"/>
           <w:szCs w:val="20"/>
-          <w:lang w:eastAsia="pt-BR"/>
+          <w:lang w:val="en-US" w:eastAsia="pt-BR"/>
         </w:rPr>
         <w:t>NULL</w:t>
       </w:r>
@@ -12545,7 +12626,7 @@
           <w:rFonts w:ascii="Courier New" w:eastAsia="Times New Roman" w:hAnsi="Courier New" w:cs="Courier New"/>
           <w:sz w:val="20"/>
           <w:szCs w:val="20"/>
-          <w:lang w:eastAsia="pt-BR"/>
+          <w:lang w:val="en-US" w:eastAsia="pt-BR"/>
         </w:rPr>
         <w:t xml:space="preserve"> </w:t>
       </w:r>
@@ -12557,7 +12638,7 @@
           <w:color w:val="008000"/>
           <w:sz w:val="20"/>
           <w:szCs w:val="20"/>
-          <w:lang w:eastAsia="pt-BR"/>
+          <w:lang w:val="en-US" w:eastAsia="pt-BR"/>
         </w:rPr>
         <w:t>COMMENT</w:t>
       </w:r>
@@ -12566,7 +12647,7 @@
           <w:rFonts w:ascii="Courier New" w:eastAsia="Times New Roman" w:hAnsi="Courier New" w:cs="Courier New"/>
           <w:sz w:val="20"/>
           <w:szCs w:val="20"/>
-          <w:lang w:eastAsia="pt-BR"/>
+          <w:lang w:val="en-US" w:eastAsia="pt-BR"/>
         </w:rPr>
         <w:t xml:space="preserve"> </w:t>
       </w:r>
@@ -12576,7 +12657,7 @@
           <w:color w:val="BA2121"/>
           <w:sz w:val="20"/>
           <w:szCs w:val="20"/>
-          <w:lang w:eastAsia="pt-BR"/>
+          <w:lang w:val="en-US" w:eastAsia="pt-BR"/>
         </w:rPr>
         <w:t>''</w:t>
       </w:r>
@@ -12585,7 +12666,7 @@
           <w:rFonts w:ascii="Courier New" w:eastAsia="Times New Roman" w:hAnsi="Courier New" w:cs="Courier New"/>
           <w:sz w:val="20"/>
           <w:szCs w:val="20"/>
-          <w:lang w:eastAsia="pt-BR"/>
+          <w:lang w:val="en-US" w:eastAsia="pt-BR"/>
         </w:rPr>
         <w:t>,</w:t>
       </w:r>
@@ -12775,15 +12856,15 @@
           <w:rFonts w:ascii="Courier New" w:eastAsia="Times New Roman" w:hAnsi="Courier New" w:cs="Courier New"/>
           <w:sz w:val="20"/>
           <w:szCs w:val="20"/>
-          <w:lang w:eastAsia="pt-BR"/>
-        </w:rPr>
-      </w:pPr>
-      <w:r>
-        <w:rPr>
-          <w:rFonts w:ascii="Courier New" w:eastAsia="Times New Roman" w:hAnsi="Courier New" w:cs="Courier New"/>
-          <w:sz w:val="20"/>
-          <w:szCs w:val="20"/>
-          <w:lang w:eastAsia="pt-BR"/>
+          <w:lang w:val="en-US" w:eastAsia="pt-BR"/>
+        </w:rPr>
+      </w:pPr>
+      <w:r>
+        <w:rPr>
+          <w:rFonts w:ascii="Courier New" w:eastAsia="Times New Roman" w:hAnsi="Courier New" w:cs="Courier New"/>
+          <w:sz w:val="20"/>
+          <w:szCs w:val="20"/>
+          <w:lang w:val="en-US" w:eastAsia="pt-BR"/>
         </w:rPr>
         <w:t xml:space="preserve">ENGINE </w:t>
       </w:r>
@@ -12793,7 +12874,7 @@
           <w:color w:val="666666"/>
           <w:sz w:val="20"/>
           <w:szCs w:val="20"/>
-          <w:lang w:eastAsia="pt-BR"/>
+          <w:lang w:val="en-US" w:eastAsia="pt-BR"/>
         </w:rPr>
         <w:t>=</w:t>
       </w:r>
@@ -12802,7 +12883,7 @@
           <w:rFonts w:ascii="Courier New" w:eastAsia="Times New Roman" w:hAnsi="Courier New" w:cs="Courier New"/>
           <w:sz w:val="20"/>
           <w:szCs w:val="20"/>
-          <w:lang w:eastAsia="pt-BR"/>
+          <w:lang w:val="en-US" w:eastAsia="pt-BR"/>
         </w:rPr>
         <w:t xml:space="preserve"> InnoDB;</w:t>
       </w:r>
@@ -12833,7 +12914,7 @@
           <w:rFonts w:ascii="Courier New" w:eastAsia="Times New Roman" w:hAnsi="Courier New" w:cs="Courier New"/>
           <w:sz w:val="20"/>
           <w:szCs w:val="20"/>
-          <w:lang w:eastAsia="pt-BR"/>
+          <w:lang w:val="en-US" w:eastAsia="pt-BR"/>
         </w:rPr>
       </w:pPr>
     </w:p>
@@ -12863,7 +12944,7 @@
           <w:rFonts w:ascii="Courier New" w:eastAsia="Times New Roman" w:hAnsi="Courier New" w:cs="Courier New"/>
           <w:sz w:val="20"/>
           <w:szCs w:val="20"/>
-          <w:lang w:eastAsia="pt-BR"/>
+          <w:lang w:val="en-US" w:eastAsia="pt-BR"/>
         </w:rPr>
       </w:pPr>
     </w:p>
@@ -18376,7 +18457,7 @@
           <w:rFonts w:ascii="Courier New" w:eastAsia="Times New Roman" w:hAnsi="Courier New" w:cs="Courier New"/>
           <w:sz w:val="20"/>
           <w:szCs w:val="20"/>
-          <w:lang w:eastAsia="pt-BR"/>
+          <w:lang w:val="en-US" w:eastAsia="pt-BR"/>
         </w:rPr>
       </w:pPr>
       <w:r>
@@ -18396,7 +18477,7 @@
           <w:color w:val="008000"/>
           <w:sz w:val="20"/>
           <w:szCs w:val="20"/>
-          <w:lang w:eastAsia="pt-BR"/>
+          <w:lang w:val="en-US" w:eastAsia="pt-BR"/>
         </w:rPr>
         <w:t>FOREIGN</w:t>
       </w:r>
@@ -18405,7 +18486,7 @@
           <w:rFonts w:ascii="Courier New" w:eastAsia="Times New Roman" w:hAnsi="Courier New" w:cs="Courier New"/>
           <w:sz w:val="20"/>
           <w:szCs w:val="20"/>
-          <w:lang w:eastAsia="pt-BR"/>
+          <w:lang w:val="en-US" w:eastAsia="pt-BR"/>
         </w:rPr>
         <w:t xml:space="preserve"> </w:t>
       </w:r>
@@ -18417,7 +18498,7 @@
           <w:color w:val="008000"/>
           <w:sz w:val="20"/>
           <w:szCs w:val="20"/>
-          <w:lang w:eastAsia="pt-BR"/>
+          <w:lang w:val="en-US" w:eastAsia="pt-BR"/>
         </w:rPr>
         <w:t>KEY</w:t>
       </w:r>
@@ -18426,7 +18507,7 @@
           <w:rFonts w:ascii="Courier New" w:eastAsia="Times New Roman" w:hAnsi="Courier New" w:cs="Courier New"/>
           <w:sz w:val="20"/>
           <w:szCs w:val="20"/>
-          <w:lang w:eastAsia="pt-BR"/>
+          <w:lang w:val="en-US" w:eastAsia="pt-BR"/>
         </w:rPr>
         <w:t xml:space="preserve"> (</w:t>
       </w:r>
@@ -18436,7 +18517,7 @@
           <w:color w:val="666666"/>
           <w:sz w:val="20"/>
           <w:szCs w:val="20"/>
-          <w:lang w:eastAsia="pt-BR"/>
+          <w:lang w:val="en-US" w:eastAsia="pt-BR"/>
         </w:rPr>
         <w:t>`</w:t>
       </w:r>
@@ -18445,7 +18526,7 @@
           <w:rFonts w:ascii="Courier New" w:eastAsia="Times New Roman" w:hAnsi="Courier New" w:cs="Courier New"/>
           <w:sz w:val="20"/>
           <w:szCs w:val="20"/>
-          <w:lang w:eastAsia="pt-BR"/>
+          <w:lang w:val="en-US" w:eastAsia="pt-BR"/>
         </w:rPr>
         <w:t>seq_candidato</w:t>
       </w:r>
@@ -18455,7 +18536,7 @@
           <w:color w:val="666666"/>
           <w:sz w:val="20"/>
           <w:szCs w:val="20"/>
-          <w:lang w:eastAsia="pt-BR"/>
+          <w:lang w:val="en-US" w:eastAsia="pt-BR"/>
         </w:rPr>
         <w:t>`</w:t>
       </w:r>
@@ -18464,7 +18545,7 @@
           <w:rFonts w:ascii="Courier New" w:eastAsia="Times New Roman" w:hAnsi="Courier New" w:cs="Courier New"/>
           <w:sz w:val="20"/>
           <w:szCs w:val="20"/>
-          <w:lang w:eastAsia="pt-BR"/>
+          <w:lang w:val="en-US" w:eastAsia="pt-BR"/>
         </w:rPr>
         <w:t>)</w:t>
       </w:r>
@@ -18495,15 +18576,15 @@
           <w:rFonts w:ascii="Courier New" w:eastAsia="Times New Roman" w:hAnsi="Courier New" w:cs="Courier New"/>
           <w:sz w:val="20"/>
           <w:szCs w:val="20"/>
-          <w:lang w:eastAsia="pt-BR"/>
-        </w:rPr>
-      </w:pPr>
-      <w:r>
-        <w:rPr>
-          <w:rFonts w:ascii="Courier New" w:eastAsia="Times New Roman" w:hAnsi="Courier New" w:cs="Courier New"/>
-          <w:sz w:val="20"/>
-          <w:szCs w:val="20"/>
-          <w:lang w:eastAsia="pt-BR"/>
+          <w:lang w:val="en-US" w:eastAsia="pt-BR"/>
+        </w:rPr>
+      </w:pPr>
+      <w:r>
+        <w:rPr>
+          <w:rFonts w:ascii="Courier New" w:eastAsia="Times New Roman" w:hAnsi="Courier New" w:cs="Courier New"/>
+          <w:sz w:val="20"/>
+          <w:szCs w:val="20"/>
+          <w:lang w:val="en-US" w:eastAsia="pt-BR"/>
         </w:rPr>
         <w:t xml:space="preserve">    </w:t>
       </w:r>
@@ -18515,7 +18596,7 @@
           <w:color w:val="008000"/>
           <w:sz w:val="20"/>
           <w:szCs w:val="20"/>
-          <w:lang w:eastAsia="pt-BR"/>
+          <w:lang w:val="en-US" w:eastAsia="pt-BR"/>
         </w:rPr>
         <w:t>REFERENCES</w:t>
       </w:r>
@@ -18524,17 +18605,17 @@
           <w:rFonts w:ascii="Courier New" w:eastAsia="Times New Roman" w:hAnsi="Courier New" w:cs="Courier New"/>
           <w:sz w:val="20"/>
           <w:szCs w:val="20"/>
-          <w:lang w:eastAsia="pt-BR"/>
-        </w:rPr>
-        <w:t xml:space="preserve"> </w:t>
-      </w:r>
-      <w:r>
-        <w:rPr>
-          <w:rFonts w:ascii="Courier New" w:eastAsia="Times New Roman" w:hAnsi="Courier New" w:cs="Courier New"/>
-          <w:color w:val="666666"/>
-          <w:sz w:val="20"/>
-          <w:szCs w:val="20"/>
-          <w:lang w:eastAsia="pt-BR"/>
+          <w:lang w:val="en-US" w:eastAsia="pt-BR"/>
+        </w:rPr>
+        <w:t xml:space="preserve"> </w:t>
+      </w:r>
+      <w:r>
+        <w:rPr>
+          <w:rFonts w:ascii="Courier New" w:eastAsia="Times New Roman" w:hAnsi="Courier New" w:cs="Courier New"/>
+          <w:color w:val="666666"/>
+          <w:sz w:val="20"/>
+          <w:szCs w:val="20"/>
+          <w:lang w:val="en-US" w:eastAsia="pt-BR"/>
         </w:rPr>
         <w:t>`</w:t>
       </w:r>
@@ -18543,7 +18624,7 @@
           <w:rFonts w:ascii="Courier New" w:eastAsia="Times New Roman" w:hAnsi="Courier New" w:cs="Courier New"/>
           <w:sz w:val="20"/>
           <w:szCs w:val="20"/>
-          <w:lang w:eastAsia="pt-BR"/>
+          <w:lang w:val="en-US" w:eastAsia="pt-BR"/>
         </w:rPr>
         <w:t>dwtf_db</w:t>
       </w:r>
@@ -18553,7 +18634,7 @@
           <w:color w:val="666666"/>
           <w:sz w:val="20"/>
           <w:szCs w:val="20"/>
-          <w:lang w:eastAsia="pt-BR"/>
+          <w:lang w:val="en-US" w:eastAsia="pt-BR"/>
         </w:rPr>
         <w:t>`</w:t>
       </w:r>
@@ -18562,7 +18643,7 @@
           <w:rFonts w:ascii="Courier New" w:eastAsia="Times New Roman" w:hAnsi="Courier New" w:cs="Courier New"/>
           <w:sz w:val="20"/>
           <w:szCs w:val="20"/>
-          <w:lang w:eastAsia="pt-BR"/>
+          <w:lang w:val="en-US" w:eastAsia="pt-BR"/>
         </w:rPr>
         <w:t>.</w:t>
       </w:r>
@@ -18572,7 +18653,7 @@
           <w:color w:val="666666"/>
           <w:sz w:val="20"/>
           <w:szCs w:val="20"/>
-          <w:lang w:eastAsia="pt-BR"/>
+          <w:lang w:val="en-US" w:eastAsia="pt-BR"/>
         </w:rPr>
         <w:t>`</w:t>
       </w:r>
@@ -18581,7 +18662,7 @@
           <w:rFonts w:ascii="Courier New" w:eastAsia="Times New Roman" w:hAnsi="Courier New" w:cs="Courier New"/>
           <w:sz w:val="20"/>
           <w:szCs w:val="20"/>
-          <w:lang w:eastAsia="pt-BR"/>
+          <w:lang w:val="en-US" w:eastAsia="pt-BR"/>
         </w:rPr>
         <w:t>dm_candidato</w:t>
       </w:r>
@@ -18591,7 +18672,7 @@
           <w:color w:val="666666"/>
           <w:sz w:val="20"/>
           <w:szCs w:val="20"/>
-          <w:lang w:eastAsia="pt-BR"/>
+          <w:lang w:val="en-US" w:eastAsia="pt-BR"/>
         </w:rPr>
         <w:t>`</w:t>
       </w:r>
@@ -18600,7 +18681,7 @@
           <w:rFonts w:ascii="Courier New" w:eastAsia="Times New Roman" w:hAnsi="Courier New" w:cs="Courier New"/>
           <w:sz w:val="20"/>
           <w:szCs w:val="20"/>
-          <w:lang w:eastAsia="pt-BR"/>
+          <w:lang w:val="en-US" w:eastAsia="pt-BR"/>
         </w:rPr>
         <w:t xml:space="preserve"> (</w:t>
       </w:r>
@@ -18610,7 +18691,7 @@
           <w:color w:val="666666"/>
           <w:sz w:val="20"/>
           <w:szCs w:val="20"/>
-          <w:lang w:eastAsia="pt-BR"/>
+          <w:lang w:val="en-US" w:eastAsia="pt-BR"/>
         </w:rPr>
         <w:t>`</w:t>
       </w:r>
@@ -18619,7 +18700,7 @@
           <w:rFonts w:ascii="Courier New" w:eastAsia="Times New Roman" w:hAnsi="Courier New" w:cs="Courier New"/>
           <w:sz w:val="20"/>
           <w:szCs w:val="20"/>
-          <w:lang w:eastAsia="pt-BR"/>
+          <w:lang w:val="en-US" w:eastAsia="pt-BR"/>
         </w:rPr>
         <w:t>seq_candidato</w:t>
       </w:r>
@@ -18629,7 +18710,7 @@
           <w:color w:val="666666"/>
           <w:sz w:val="20"/>
           <w:szCs w:val="20"/>
-          <w:lang w:eastAsia="pt-BR"/>
+          <w:lang w:val="en-US" w:eastAsia="pt-BR"/>
         </w:rPr>
         <w:t>`</w:t>
       </w:r>
@@ -18638,7 +18719,7 @@
           <w:rFonts w:ascii="Courier New" w:eastAsia="Times New Roman" w:hAnsi="Courier New" w:cs="Courier New"/>
           <w:sz w:val="20"/>
           <w:szCs w:val="20"/>
-          <w:lang w:eastAsia="pt-BR"/>
+          <w:lang w:val="en-US" w:eastAsia="pt-BR"/>
         </w:rPr>
         <w:t>)</w:t>
       </w:r>
@@ -18677,7 +18758,7 @@
           <w:rFonts w:ascii="Courier New" w:eastAsia="Times New Roman" w:hAnsi="Courier New" w:cs="Courier New"/>
           <w:sz w:val="20"/>
           <w:szCs w:val="20"/>
-          <w:lang w:eastAsia="pt-BR"/>
+          <w:lang w:val="en-US" w:eastAsia="pt-BR"/>
         </w:rPr>
         <w:t xml:space="preserve">    </w:t>
       </w:r>
@@ -18873,7 +18954,7 @@
           <w:rFonts w:ascii="Courier New" w:eastAsia="Times New Roman" w:hAnsi="Courier New" w:cs="Courier New"/>
           <w:sz w:val="20"/>
           <w:szCs w:val="20"/>
-          <w:lang w:eastAsia="pt-BR"/>
+          <w:lang w:val="en-US" w:eastAsia="pt-BR"/>
         </w:rPr>
       </w:pPr>
       <w:r>
@@ -18893,7 +18974,7 @@
           <w:color w:val="008000"/>
           <w:sz w:val="20"/>
           <w:szCs w:val="20"/>
-          <w:lang w:eastAsia="pt-BR"/>
+          <w:lang w:val="en-US" w:eastAsia="pt-BR"/>
         </w:rPr>
         <w:t>CONSTRAINT</w:t>
       </w:r>
@@ -18902,17 +18983,17 @@
           <w:rFonts w:ascii="Courier New" w:eastAsia="Times New Roman" w:hAnsi="Courier New" w:cs="Courier New"/>
           <w:sz w:val="20"/>
           <w:szCs w:val="20"/>
-          <w:lang w:eastAsia="pt-BR"/>
-        </w:rPr>
-        <w:t xml:space="preserve"> </w:t>
-      </w:r>
-      <w:r>
-        <w:rPr>
-          <w:rFonts w:ascii="Courier New" w:eastAsia="Times New Roman" w:hAnsi="Courier New" w:cs="Courier New"/>
-          <w:color w:val="666666"/>
-          <w:sz w:val="20"/>
-          <w:szCs w:val="20"/>
-          <w:lang w:eastAsia="pt-BR"/>
+          <w:lang w:val="en-US" w:eastAsia="pt-BR"/>
+        </w:rPr>
+        <w:t xml:space="preserve"> </w:t>
+      </w:r>
+      <w:r>
+        <w:rPr>
+          <w:rFonts w:ascii="Courier New" w:eastAsia="Times New Roman" w:hAnsi="Courier New" w:cs="Courier New"/>
+          <w:color w:val="666666"/>
+          <w:sz w:val="20"/>
+          <w:szCs w:val="20"/>
+          <w:lang w:val="en-US" w:eastAsia="pt-BR"/>
         </w:rPr>
         <w:t>`</w:t>
       </w:r>
@@ -18921,7 +19002,7 @@
           <w:rFonts w:ascii="Courier New" w:eastAsia="Times New Roman" w:hAnsi="Courier New" w:cs="Courier New"/>
           <w:sz w:val="20"/>
           <w:szCs w:val="20"/>
-          <w:lang w:eastAsia="pt-BR"/>
+          <w:lang w:val="en-US" w:eastAsia="pt-BR"/>
         </w:rPr>
         <w:t>fk_ft_desempenho_dm_socioeconomico1</w:t>
       </w:r>
@@ -18931,7 +19012,7 @@
           <w:color w:val="666666"/>
           <w:sz w:val="20"/>
           <w:szCs w:val="20"/>
-          <w:lang w:eastAsia="pt-BR"/>
+          <w:lang w:val="en-US" w:eastAsia="pt-BR"/>
         </w:rPr>
         <w:t>`</w:t>
       </w:r>
@@ -18970,7 +19051,7 @@
           <w:rFonts w:ascii="Courier New" w:eastAsia="Times New Roman" w:hAnsi="Courier New" w:cs="Courier New"/>
           <w:sz w:val="20"/>
           <w:szCs w:val="20"/>
-          <w:lang w:eastAsia="pt-BR"/>
+          <w:lang w:val="en-US" w:eastAsia="pt-BR"/>
         </w:rPr>
         <w:t xml:space="preserve">    </w:t>
       </w:r>
@@ -19081,7 +19162,7 @@
           <w:rFonts w:ascii="Courier New" w:eastAsia="Times New Roman" w:hAnsi="Courier New" w:cs="Courier New"/>
           <w:sz w:val="20"/>
           <w:szCs w:val="20"/>
-          <w:lang w:val="en-US" w:eastAsia="pt-BR"/>
+          <w:lang w:eastAsia="pt-BR"/>
         </w:rPr>
       </w:pPr>
       <w:r>
@@ -19101,7 +19182,7 @@
           <w:color w:val="008000"/>
           <w:sz w:val="20"/>
           <w:szCs w:val="20"/>
-          <w:lang w:val="en-US" w:eastAsia="pt-BR"/>
+          <w:lang w:eastAsia="pt-BR"/>
         </w:rPr>
         <w:t>REFERENCES</w:t>
       </w:r>
@@ -19110,17 +19191,17 @@
           <w:rFonts w:ascii="Courier New" w:eastAsia="Times New Roman" w:hAnsi="Courier New" w:cs="Courier New"/>
           <w:sz w:val="20"/>
           <w:szCs w:val="20"/>
-          <w:lang w:val="en-US" w:eastAsia="pt-BR"/>
-        </w:rPr>
-        <w:t xml:space="preserve"> </w:t>
-      </w:r>
-      <w:r>
-        <w:rPr>
-          <w:rFonts w:ascii="Courier New" w:eastAsia="Times New Roman" w:hAnsi="Courier New" w:cs="Courier New"/>
-          <w:color w:val="666666"/>
-          <w:sz w:val="20"/>
-          <w:szCs w:val="20"/>
-          <w:lang w:val="en-US" w:eastAsia="pt-BR"/>
+          <w:lang w:eastAsia="pt-BR"/>
+        </w:rPr>
+        <w:t xml:space="preserve"> </w:t>
+      </w:r>
+      <w:r>
+        <w:rPr>
+          <w:rFonts w:ascii="Courier New" w:eastAsia="Times New Roman" w:hAnsi="Courier New" w:cs="Courier New"/>
+          <w:color w:val="666666"/>
+          <w:sz w:val="20"/>
+          <w:szCs w:val="20"/>
+          <w:lang w:eastAsia="pt-BR"/>
         </w:rPr>
         <w:t>`</w:t>
       </w:r>
@@ -19129,7 +19210,7 @@
           <w:rFonts w:ascii="Courier New" w:eastAsia="Times New Roman" w:hAnsi="Courier New" w:cs="Courier New"/>
           <w:sz w:val="20"/>
           <w:szCs w:val="20"/>
-          <w:lang w:val="en-US" w:eastAsia="pt-BR"/>
+          <w:lang w:eastAsia="pt-BR"/>
         </w:rPr>
         <w:t>dwtf_db</w:t>
       </w:r>
@@ -19139,7 +19220,7 @@
           <w:color w:val="666666"/>
           <w:sz w:val="20"/>
           <w:szCs w:val="20"/>
-          <w:lang w:val="en-US" w:eastAsia="pt-BR"/>
+          <w:lang w:eastAsia="pt-BR"/>
         </w:rPr>
         <w:t>`</w:t>
       </w:r>
@@ -19148,7 +19229,7 @@
           <w:rFonts w:ascii="Courier New" w:eastAsia="Times New Roman" w:hAnsi="Courier New" w:cs="Courier New"/>
           <w:sz w:val="20"/>
           <w:szCs w:val="20"/>
-          <w:lang w:val="en-US" w:eastAsia="pt-BR"/>
+          <w:lang w:eastAsia="pt-BR"/>
         </w:rPr>
         <w:t>.</w:t>
       </w:r>
@@ -19158,7 +19239,7 @@
           <w:color w:val="666666"/>
           <w:sz w:val="20"/>
           <w:szCs w:val="20"/>
-          <w:lang w:val="en-US" w:eastAsia="pt-BR"/>
+          <w:lang w:eastAsia="pt-BR"/>
         </w:rPr>
         <w:t>`</w:t>
       </w:r>
@@ -19167,7 +19248,7 @@
           <w:rFonts w:ascii="Courier New" w:eastAsia="Times New Roman" w:hAnsi="Courier New" w:cs="Courier New"/>
           <w:sz w:val="20"/>
           <w:szCs w:val="20"/>
-          <w:lang w:val="en-US" w:eastAsia="pt-BR"/>
+          <w:lang w:eastAsia="pt-BR"/>
         </w:rPr>
         <w:t>dm_socioeconomico</w:t>
       </w:r>
@@ -19177,7 +19258,7 @@
           <w:color w:val="666666"/>
           <w:sz w:val="20"/>
           <w:szCs w:val="20"/>
-          <w:lang w:val="en-US" w:eastAsia="pt-BR"/>
+          <w:lang w:eastAsia="pt-BR"/>
         </w:rPr>
         <w:t>`</w:t>
       </w:r>
@@ -19186,7 +19267,7 @@
           <w:rFonts w:ascii="Courier New" w:eastAsia="Times New Roman" w:hAnsi="Courier New" w:cs="Courier New"/>
           <w:sz w:val="20"/>
           <w:szCs w:val="20"/>
-          <w:lang w:val="en-US" w:eastAsia="pt-BR"/>
+          <w:lang w:eastAsia="pt-BR"/>
         </w:rPr>
         <w:t xml:space="preserve"> (</w:t>
       </w:r>
@@ -19196,7 +19277,7 @@
           <w:color w:val="666666"/>
           <w:sz w:val="20"/>
           <w:szCs w:val="20"/>
-          <w:lang w:val="en-US" w:eastAsia="pt-BR"/>
+          <w:lang w:eastAsia="pt-BR"/>
         </w:rPr>
         <w:t>`</w:t>
       </w:r>
@@ -19205,7 +19286,7 @@
           <w:rFonts w:ascii="Courier New" w:eastAsia="Times New Roman" w:hAnsi="Courier New" w:cs="Courier New"/>
           <w:sz w:val="20"/>
           <w:szCs w:val="20"/>
-          <w:lang w:val="en-US" w:eastAsia="pt-BR"/>
+          <w:lang w:eastAsia="pt-BR"/>
         </w:rPr>
         <w:t>seq_socioeconomico</w:t>
       </w:r>
@@ -19215,7 +19296,7 @@
           <w:color w:val="666666"/>
           <w:sz w:val="20"/>
           <w:szCs w:val="20"/>
-          <w:lang w:val="en-US" w:eastAsia="pt-BR"/>
+          <w:lang w:eastAsia="pt-BR"/>
         </w:rPr>
         <w:t>`</w:t>
       </w:r>
@@ -19224,7 +19305,7 @@
           <w:rFonts w:ascii="Courier New" w:eastAsia="Times New Roman" w:hAnsi="Courier New" w:cs="Courier New"/>
           <w:sz w:val="20"/>
           <w:szCs w:val="20"/>
-          <w:lang w:val="en-US" w:eastAsia="pt-BR"/>
+          <w:lang w:eastAsia="pt-BR"/>
         </w:rPr>
         <w:t>)</w:t>
       </w:r>
@@ -19263,7 +19344,7 @@
           <w:rFonts w:ascii="Courier New" w:eastAsia="Times New Roman" w:hAnsi="Courier New" w:cs="Courier New"/>
           <w:sz w:val="20"/>
           <w:szCs w:val="20"/>
-          <w:lang w:val="en-US" w:eastAsia="pt-BR"/>
+          <w:lang w:eastAsia="pt-BR"/>
         </w:rPr>
         <w:t xml:space="preserve">    </w:t>
       </w:r>
@@ -22155,7 +22236,6 @@
     <w:name w:val="Hyperlink"/>
     <w:basedOn w:val="Fontepargpadro"/>
     <w:uiPriority w:val="99"/>
-    <w:semiHidden/>
     <w:unhideWhenUsed/>
     <w:rsid w:val="005B46C2"/>
     <w:rPr>
@@ -22553,7 +22633,7 @@
 </file>
 
 <file path=customXml/itemProps1.xml><?xml version="1.0" encoding="utf-8"?>
-<ds:datastoreItem xmlns:ds="http://schemas.openxmlformats.org/officeDocument/2006/customXml" ds:itemID="{2A02317A-2353-4C71-AA50-A25A8DE3C140}">
+<ds:datastoreItem xmlns:ds="http://schemas.openxmlformats.org/officeDocument/2006/customXml" ds:itemID="{C24B671D-8633-4C56-A5D3-AFAF1B98C531}">
   <ds:schemaRefs>
     <ds:schemaRef ds:uri="http://schemas.openxmlformats.org/officeDocument/2006/bibliography"/>
   </ds:schemaRefs>

</xml_diff>

<commit_message>
front-end p1 respondida + resumo
</commit_message>
<xml_diff>
--- a/artigo/EmersonDemetrioTrabalhoFinal.docx
+++ b/artigo/EmersonDemetrioTrabalhoFinal.docx
@@ -2400,25 +2400,7 @@
           <w:sz w:val="22"/>
           <w:szCs w:val="22"/>
         </w:rPr>
-        <w:t xml:space="preserve">Qual é o número total de </w:t>
-      </w:r>
-      <w:r>
-        <w:rPr>
-          <w:rFonts w:asciiTheme="majorHAnsi" w:hAnsiTheme="majorHAnsi" w:cstheme="majorHAnsi"/>
-          <w:color w:val="000000"/>
-          <w:sz w:val="22"/>
-          <w:szCs w:val="22"/>
-        </w:rPr>
-        <w:t>candidatos aprovados e reprovados por tipo de rede de ensino e por ano</w:t>
-      </w:r>
-      <w:r>
-        <w:rPr>
-          <w:rFonts w:asciiTheme="majorHAnsi" w:hAnsiTheme="majorHAnsi" w:cstheme="majorHAnsi"/>
-          <w:color w:val="000000"/>
-          <w:sz w:val="22"/>
-          <w:szCs w:val="22"/>
-        </w:rPr>
-        <w:t>?</w:t>
+        <w:t>Quem são os candidatos que melhor se saíram nas disciplinas de física, química, matemática e inglês, juntas?</w:t>
       </w:r>
     </w:p>
     <w:p>
@@ -2443,25 +2425,7 @@
           <w:sz w:val="22"/>
           <w:szCs w:val="22"/>
         </w:rPr>
-        <w:t>Qual é o percentual de acertos nas áreas exatas</w:t>
-      </w:r>
-      <w:r>
-        <w:rPr>
-          <w:rFonts w:asciiTheme="majorHAnsi" w:hAnsiTheme="majorHAnsi" w:cstheme="majorHAnsi"/>
-          <w:color w:val="000000"/>
-          <w:sz w:val="22"/>
-          <w:szCs w:val="22"/>
-        </w:rPr>
-        <w:t xml:space="preserve"> dividindo por origem socioeconômica</w:t>
-      </w:r>
-      <w:r>
-        <w:rPr>
-          <w:rFonts w:asciiTheme="majorHAnsi" w:hAnsiTheme="majorHAnsi" w:cstheme="majorHAnsi"/>
-          <w:color w:val="000000"/>
-          <w:sz w:val="22"/>
-          <w:szCs w:val="22"/>
-        </w:rPr>
-        <w:t>?</w:t>
+        <w:t>Quem são os candidatos que melhor se saíram nas disciplinas de física, química, matemática e inglês, separadamente?</w:t>
       </w:r>
     </w:p>
     <w:p>
@@ -2486,7 +2450,61 @@
           <w:sz w:val="22"/>
           <w:szCs w:val="22"/>
         </w:rPr>
-        <w:t xml:space="preserve">Qual é a média de nota das disciplinas das áreas exatas por origem socioeconômica? </w:t>
+        <w:t xml:space="preserve">Qual é o percentual de acertos </w:t>
+      </w:r>
+      <w:r>
+        <w:rPr>
+          <w:rFonts w:asciiTheme="majorHAnsi" w:hAnsiTheme="majorHAnsi" w:cstheme="majorHAnsi"/>
+          <w:color w:val="000000"/>
+          <w:sz w:val="22"/>
+          <w:szCs w:val="22"/>
+        </w:rPr>
+        <w:t xml:space="preserve">dos candidatos </w:t>
+      </w:r>
+      <w:r>
+        <w:rPr>
+          <w:rFonts w:asciiTheme="majorHAnsi" w:hAnsiTheme="majorHAnsi" w:cstheme="majorHAnsi"/>
+          <w:color w:val="000000"/>
+          <w:sz w:val="22"/>
+          <w:szCs w:val="22"/>
+        </w:rPr>
+        <w:t>nas áreas exatas</w:t>
+      </w:r>
+      <w:r>
+        <w:rPr>
+          <w:rFonts w:asciiTheme="majorHAnsi" w:hAnsiTheme="majorHAnsi" w:cstheme="majorHAnsi"/>
+          <w:color w:val="000000"/>
+          <w:sz w:val="22"/>
+          <w:szCs w:val="22"/>
+        </w:rPr>
+        <w:t xml:space="preserve"> </w:t>
+      </w:r>
+      <w:r>
+        <w:rPr>
+          <w:rFonts w:asciiTheme="majorHAnsi" w:hAnsiTheme="majorHAnsi" w:cstheme="majorHAnsi"/>
+          <w:color w:val="000000"/>
+          <w:sz w:val="22"/>
+          <w:szCs w:val="22"/>
+        </w:rPr>
+        <w:t xml:space="preserve">observando </w:t>
+      </w:r>
+      <w:r>
+        <w:rPr>
+          <w:rFonts w:asciiTheme="majorHAnsi" w:hAnsiTheme="majorHAnsi" w:cstheme="majorHAnsi"/>
+          <w:color w:val="000000"/>
+          <w:sz w:val="22"/>
+          <w:szCs w:val="22"/>
+        </w:rPr>
+        <w:t>origem socioeconômica</w:t>
+      </w:r>
+      <w:r>
+        <w:rPr>
+          <w:rFonts w:asciiTheme="majorHAnsi" w:hAnsiTheme="majorHAnsi" w:cstheme="majorHAnsi"/>
+          <w:color w:val="000000"/>
+          <w:sz w:val="22"/>
+          <w:szCs w:val="22"/>
+        </w:rPr>
+        <w:t>?</w:t>
       </w:r>
     </w:p>
     <w:p>
@@ -2511,7 +2529,7 @@
           <w:sz w:val="22"/>
           <w:szCs w:val="22"/>
         </w:rPr>
-        <w:t>Quem são os candidatos que melhor se saíram nas áreas exatas?</w:t>
+        <w:t xml:space="preserve">Qual é a média de nota das disciplinas das áreas exatas por origem socioeconômica? </w:t>
       </w:r>
     </w:p>
     <w:p>
@@ -2547,8 +2565,11 @@
           <w:color w:val="000000"/>
           <w:sz w:val="22"/>
           <w:szCs w:val="22"/>
-        </w:rPr>
-      </w:pPr>
+          <w:u w:val="single"/>
+        </w:rPr>
+      </w:pPr>
+      <w:bookmarkStart w:id="0" w:name="_GoBack"/>
+      <w:bookmarkEnd w:id="0"/>
     </w:p>
     <w:p>
       <w:pPr>
@@ -2879,6 +2900,7 @@
           <w:sz w:val="22"/>
           <w:szCs w:val="22"/>
         </w:rPr>
+        <w:lastRenderedPageBreak/>
         <w:t>Definição das dimensões:</w:t>
       </w:r>
     </w:p>
@@ -2901,7 +2923,6 @@
           <w:sz w:val="22"/>
           <w:szCs w:val="22"/>
         </w:rPr>
-        <w:lastRenderedPageBreak/>
         <w:t xml:space="preserve">O modelo proposto conta com </w:t>
       </w:r>
       <w:r>
@@ -4426,8 +4447,6 @@
           <w:u w:val="single"/>
         </w:rPr>
       </w:pPr>
-      <w:bookmarkStart w:id="0" w:name="_GoBack"/>
-      <w:bookmarkEnd w:id="0"/>
     </w:p>
     <w:p>
       <w:pPr>
@@ -22633,7 +22652,7 @@
 </file>
 
 <file path=customXml/itemProps1.xml><?xml version="1.0" encoding="utf-8"?>
-<ds:datastoreItem xmlns:ds="http://schemas.openxmlformats.org/officeDocument/2006/customXml" ds:itemID="{C24B671D-8633-4C56-A5D3-AFAF1B98C531}">
+<ds:datastoreItem xmlns:ds="http://schemas.openxmlformats.org/officeDocument/2006/customXml" ds:itemID="{E454877E-D789-4ECF-BCA7-8943B8316A77}">
   <ds:schemaRefs>
     <ds:schemaRef ds:uri="http://schemas.openxmlformats.org/officeDocument/2006/bibliography"/>
   </ds:schemaRefs>

</xml_diff>

<commit_message>
alteracoes pequenas de layout e revisao do artigo
</commit_message>
<xml_diff>
--- a/artigo/EmersonDemetrioTrabalhoFinal.docx
+++ b/artigo/EmersonDemetrioTrabalhoFinal.docx
@@ -435,7 +435,7 @@
           <w:sz w:val="22"/>
           <w:szCs w:val="22"/>
         </w:rPr>
-        <w:t>6</w:t>
+        <w:t>7</w:t>
       </w:r>
       <w:r>
         <w:rPr>
@@ -532,7 +532,43 @@
           <w:sz w:val="22"/>
           <w:szCs w:val="22"/>
         </w:rPr>
-        <w:t xml:space="preserve">Este trabalho visa analisar os resultados </w:t>
+        <w:t xml:space="preserve">Este trabalho </w:t>
+      </w:r>
+      <w:r>
+        <w:rPr>
+          <w:rFonts w:asciiTheme="majorHAnsi" w:hAnsiTheme="majorHAnsi" w:cstheme="majorHAnsi"/>
+          <w:color w:val="000000"/>
+          <w:sz w:val="22"/>
+          <w:szCs w:val="22"/>
+        </w:rPr>
+        <w:t>faz uma análise</w:t>
+      </w:r>
+      <w:r>
+        <w:rPr>
+          <w:rFonts w:asciiTheme="majorHAnsi" w:hAnsiTheme="majorHAnsi" w:cstheme="majorHAnsi"/>
+          <w:color w:val="000000"/>
+          <w:sz w:val="22"/>
+          <w:szCs w:val="22"/>
+        </w:rPr>
+        <w:t xml:space="preserve"> </w:t>
+      </w:r>
+      <w:r>
+        <w:rPr>
+          <w:rFonts w:asciiTheme="majorHAnsi" w:hAnsiTheme="majorHAnsi" w:cstheme="majorHAnsi"/>
+          <w:color w:val="000000"/>
+          <w:sz w:val="22"/>
+          <w:szCs w:val="22"/>
+        </w:rPr>
+        <w:t>d</w:t>
+      </w:r>
+      <w:r>
+        <w:rPr>
+          <w:rFonts w:asciiTheme="majorHAnsi" w:hAnsiTheme="majorHAnsi" w:cstheme="majorHAnsi"/>
+          <w:color w:val="000000"/>
+          <w:sz w:val="22"/>
+          <w:szCs w:val="22"/>
+        </w:rPr>
+        <w:t xml:space="preserve">os resultados </w:t>
       </w:r>
       <w:r>
         <w:rPr>
@@ -586,244 +622,17 @@
           <w:sz w:val="22"/>
           <w:szCs w:val="22"/>
         </w:rPr>
-        <w:t>UFSC nos anos de 2010, 2011 e 2012, assume-se um papel de uma empresa de recrutamento interessada em buscar talentos na</w:t>
-      </w:r>
-      <w:r>
-        <w:rPr>
-          <w:rFonts w:asciiTheme="majorHAnsi" w:hAnsiTheme="majorHAnsi" w:cstheme="majorHAnsi"/>
-          <w:color w:val="000000"/>
-          <w:sz w:val="22"/>
-          <w:szCs w:val="22"/>
-        </w:rPr>
-        <w:t>s</w:t>
-      </w:r>
-      <w:r>
-        <w:rPr>
-          <w:rFonts w:asciiTheme="majorHAnsi" w:hAnsiTheme="majorHAnsi" w:cstheme="majorHAnsi"/>
-          <w:color w:val="000000"/>
-          <w:sz w:val="22"/>
-          <w:szCs w:val="22"/>
-        </w:rPr>
-        <w:t xml:space="preserve"> área</w:t>
-      </w:r>
-      <w:r>
-        <w:rPr>
-          <w:rFonts w:asciiTheme="majorHAnsi" w:hAnsiTheme="majorHAnsi" w:cstheme="majorHAnsi"/>
-          <w:color w:val="000000"/>
-          <w:sz w:val="22"/>
-          <w:szCs w:val="22"/>
-        </w:rPr>
-        <w:t>s</w:t>
-      </w:r>
-      <w:r>
-        <w:rPr>
-          <w:rFonts w:asciiTheme="majorHAnsi" w:hAnsiTheme="majorHAnsi" w:cstheme="majorHAnsi"/>
-          <w:color w:val="000000"/>
-          <w:sz w:val="22"/>
-          <w:szCs w:val="22"/>
-        </w:rPr>
-        <w:t xml:space="preserve"> da engenharia, física e química. Para tanto, são feitas analises de desempenho individual </w:t>
-      </w:r>
-      <w:r>
-        <w:rPr>
-          <w:rFonts w:asciiTheme="majorHAnsi" w:hAnsiTheme="majorHAnsi" w:cstheme="majorHAnsi"/>
-          <w:color w:val="000000"/>
-          <w:sz w:val="22"/>
-          <w:szCs w:val="22"/>
-        </w:rPr>
-        <w:t xml:space="preserve">dos candidatos, </w:t>
-      </w:r>
-      <w:r>
-        <w:rPr>
-          <w:rFonts w:asciiTheme="majorHAnsi" w:hAnsiTheme="majorHAnsi" w:cstheme="majorHAnsi"/>
-          <w:color w:val="000000"/>
-          <w:sz w:val="22"/>
-          <w:szCs w:val="22"/>
-        </w:rPr>
-        <w:t>principalmente nas áreas exatas (matemática, física e química), a</w:t>
-      </w:r>
-      <w:r>
-        <w:rPr>
-          <w:rFonts w:asciiTheme="majorHAnsi" w:hAnsiTheme="majorHAnsi" w:cstheme="majorHAnsi"/>
-          <w:color w:val="000000"/>
-          <w:sz w:val="22"/>
-          <w:szCs w:val="22"/>
-        </w:rPr>
-        <w:t xml:space="preserve"> </w:t>
-      </w:r>
-      <w:r>
-        <w:rPr>
-          <w:rFonts w:asciiTheme="majorHAnsi" w:hAnsiTheme="majorHAnsi" w:cstheme="majorHAnsi"/>
-          <w:color w:val="000000"/>
-          <w:sz w:val="22"/>
-          <w:szCs w:val="22"/>
-        </w:rPr>
-        <w:t>fim de financiar bolsas de estudo em universidades estrangeiras. O escopo se limitará aos alunos que tiveram melhor desempenho nos anos de 2010, 2011 e 2012. Serão feitos também filtros por renda e localização, origem do candidato e a renda per cap</w:t>
-      </w:r>
-      <w:r>
-        <w:rPr>
-          <w:rFonts w:asciiTheme="majorHAnsi" w:hAnsiTheme="majorHAnsi" w:cstheme="majorHAnsi"/>
-          <w:color w:val="000000"/>
-          <w:sz w:val="22"/>
-          <w:szCs w:val="22"/>
-        </w:rPr>
-        <w:t xml:space="preserve">ita de sua família. Os cursos de </w:t>
-      </w:r>
-      <w:r>
-        <w:rPr>
-          <w:rFonts w:asciiTheme="majorHAnsi" w:hAnsiTheme="majorHAnsi" w:cstheme="majorHAnsi"/>
-          <w:color w:val="000000"/>
-          <w:sz w:val="22"/>
-          <w:szCs w:val="22"/>
-        </w:rPr>
-        <w:t>interesse são física (bacharelado), química, engenharia química e engenharia de materiais.</w:t>
-      </w:r>
-    </w:p>
-    <w:p>
-      <w:pPr>
-        <w:spacing w:line="360" w:lineRule="auto"/>
-        <w:rPr>
-          <w:rFonts w:asciiTheme="majorHAnsi" w:hAnsiTheme="majorHAnsi" w:cstheme="majorHAnsi"/>
-          <w:b/>
-          <w:color w:val="000000"/>
-          <w:sz w:val="22"/>
-          <w:szCs w:val="22"/>
-        </w:rPr>
-      </w:pPr>
-    </w:p>
-    <w:p>
-      <w:pPr>
-        <w:spacing w:line="360" w:lineRule="auto"/>
-        <w:rPr>
-          <w:rFonts w:asciiTheme="majorHAnsi" w:hAnsiTheme="majorHAnsi" w:cstheme="majorHAnsi"/>
-          <w:color w:val="000000"/>
-          <w:sz w:val="22"/>
-          <w:szCs w:val="22"/>
-        </w:rPr>
-      </w:pPr>
-      <w:r>
-        <w:rPr>
-          <w:rFonts w:asciiTheme="majorHAnsi" w:hAnsiTheme="majorHAnsi" w:cstheme="majorHAnsi"/>
-          <w:b/>
-          <w:color w:val="000000"/>
-          <w:sz w:val="22"/>
-          <w:szCs w:val="22"/>
-        </w:rPr>
-        <w:t>Palavras</w:t>
-      </w:r>
-      <w:r>
-        <w:rPr>
-          <w:rFonts w:asciiTheme="majorHAnsi" w:hAnsiTheme="majorHAnsi" w:cstheme="majorHAnsi"/>
-          <w:b/>
-          <w:color w:val="000000"/>
-          <w:sz w:val="22"/>
-          <w:szCs w:val="22"/>
-        </w:rPr>
-        <w:t>-</w:t>
-      </w:r>
-      <w:r>
-        <w:rPr>
-          <w:rFonts w:asciiTheme="majorHAnsi" w:hAnsiTheme="majorHAnsi" w:cstheme="majorHAnsi"/>
-          <w:b/>
-          <w:color w:val="000000"/>
-          <w:sz w:val="22"/>
-          <w:szCs w:val="22"/>
-        </w:rPr>
-        <w:t xml:space="preserve">chave: </w:t>
-      </w:r>
-      <w:r>
-        <w:rPr>
-          <w:rFonts w:asciiTheme="majorHAnsi" w:hAnsiTheme="majorHAnsi" w:cstheme="majorHAnsi"/>
-          <w:color w:val="000000"/>
-          <w:sz w:val="22"/>
-          <w:szCs w:val="22"/>
-        </w:rPr>
-        <w:t xml:space="preserve">vestibular, </w:t>
-      </w:r>
-      <w:r>
-        <w:rPr>
-          <w:rFonts w:asciiTheme="majorHAnsi" w:hAnsiTheme="majorHAnsi" w:cstheme="majorHAnsi"/>
-          <w:color w:val="000000"/>
-          <w:sz w:val="22"/>
-          <w:szCs w:val="22"/>
-        </w:rPr>
-        <w:t>UFSC,</w:t>
-      </w:r>
-      <w:r>
-        <w:rPr>
-          <w:rFonts w:asciiTheme="majorHAnsi" w:hAnsiTheme="majorHAnsi" w:cstheme="majorHAnsi"/>
-          <w:color w:val="000000"/>
-          <w:sz w:val="22"/>
-          <w:szCs w:val="22"/>
-        </w:rPr>
-        <w:t xml:space="preserve"> data warehouse, data mart, </w:t>
-      </w:r>
-      <w:r>
-        <w:rPr>
-          <w:rFonts w:asciiTheme="majorHAnsi" w:hAnsiTheme="majorHAnsi" w:cstheme="majorHAnsi"/>
-          <w:color w:val="000000"/>
-          <w:sz w:val="22"/>
-          <w:szCs w:val="22"/>
-        </w:rPr>
-        <w:t>formulário socioeconômico</w:t>
-      </w:r>
-      <w:r>
-        <w:rPr>
-          <w:rFonts w:asciiTheme="majorHAnsi" w:hAnsiTheme="majorHAnsi" w:cstheme="majorHAnsi"/>
-          <w:color w:val="000000"/>
-          <w:sz w:val="22"/>
-          <w:szCs w:val="22"/>
-        </w:rPr>
-        <w:t>, Universidade Federal de Santa Catarina, Comissão Permanente do Vestibular</w:t>
-      </w:r>
-      <w:r>
-        <w:rPr>
-          <w:rFonts w:asciiTheme="majorHAnsi" w:hAnsiTheme="majorHAnsi" w:cstheme="majorHAnsi"/>
-          <w:color w:val="000000"/>
-          <w:sz w:val="22"/>
-          <w:szCs w:val="22"/>
-        </w:rPr>
-        <w:t>, COPERVE</w:t>
-      </w:r>
-      <w:r>
-        <w:rPr>
-          <w:rFonts w:asciiTheme="majorHAnsi" w:hAnsiTheme="majorHAnsi" w:cstheme="majorHAnsi"/>
-          <w:color w:val="000000"/>
-          <w:sz w:val="22"/>
-          <w:szCs w:val="22"/>
-        </w:rPr>
-        <w:t>.</w:t>
-      </w:r>
-    </w:p>
-    <w:p>
-      <w:pPr>
-        <w:pStyle w:val="Ttulo1"/>
-        <w:spacing w:line="360" w:lineRule="auto"/>
-        <w:rPr>
-          <w:rFonts w:asciiTheme="majorHAnsi" w:hAnsiTheme="majorHAnsi" w:cstheme="majorHAnsi"/>
-          <w:sz w:val="22"/>
-          <w:szCs w:val="22"/>
-        </w:rPr>
-      </w:pPr>
-      <w:r>
-        <w:rPr>
-          <w:rFonts w:asciiTheme="majorHAnsi" w:hAnsiTheme="majorHAnsi" w:cstheme="majorHAnsi"/>
-          <w:sz w:val="22"/>
-          <w:szCs w:val="22"/>
-        </w:rPr>
-        <w:t>INTRODUÇÃO</w:t>
-      </w:r>
-    </w:p>
-    <w:p>
-      <w:pPr>
-        <w:spacing w:line="360" w:lineRule="auto"/>
-        <w:rPr>
-          <w:rFonts w:asciiTheme="majorHAnsi" w:hAnsiTheme="majorHAnsi" w:cstheme="majorHAnsi"/>
-          <w:color w:val="000000"/>
-          <w:sz w:val="22"/>
-          <w:szCs w:val="22"/>
-        </w:rPr>
-      </w:pPr>
+        <w:t>UFS</w:t>
+      </w:r>
+      <w:r>
+        <w:rPr>
+          <w:rFonts w:asciiTheme="majorHAnsi" w:hAnsiTheme="majorHAnsi" w:cstheme="majorHAnsi"/>
+          <w:color w:val="000000"/>
+          <w:sz w:val="22"/>
+          <w:szCs w:val="22"/>
+        </w:rPr>
+        <w:t>C nos anos de 2010, 2011 e 2012.</w:t>
+      </w:r>
     </w:p>
     <w:p>
       <w:pPr>
@@ -844,6 +653,369 @@
           <w:sz w:val="22"/>
           <w:szCs w:val="22"/>
         </w:rPr>
+        <w:t>A</w:t>
+      </w:r>
+      <w:r>
+        <w:rPr>
+          <w:rFonts w:asciiTheme="majorHAnsi" w:hAnsiTheme="majorHAnsi" w:cstheme="majorHAnsi"/>
+          <w:color w:val="000000"/>
+          <w:sz w:val="22"/>
+          <w:szCs w:val="22"/>
+        </w:rPr>
+        <w:t xml:space="preserve">ssume-se </w:t>
+      </w:r>
+      <w:r>
+        <w:rPr>
+          <w:rFonts w:asciiTheme="majorHAnsi" w:hAnsiTheme="majorHAnsi" w:cstheme="majorHAnsi"/>
+          <w:color w:val="000000"/>
+          <w:sz w:val="22"/>
+          <w:szCs w:val="22"/>
+        </w:rPr>
+        <w:t>o</w:t>
+      </w:r>
+      <w:r>
+        <w:rPr>
+          <w:rFonts w:asciiTheme="majorHAnsi" w:hAnsiTheme="majorHAnsi" w:cstheme="majorHAnsi"/>
+          <w:color w:val="000000"/>
+          <w:sz w:val="22"/>
+          <w:szCs w:val="22"/>
+        </w:rPr>
+        <w:t xml:space="preserve"> papel de uma </w:t>
+      </w:r>
+      <w:bookmarkStart w:id="0" w:name="_GoBack"/>
+      <w:bookmarkEnd w:id="0"/>
+      <w:r>
+        <w:rPr>
+          <w:rFonts w:asciiTheme="majorHAnsi" w:hAnsiTheme="majorHAnsi" w:cstheme="majorHAnsi"/>
+          <w:color w:val="000000"/>
+          <w:sz w:val="22"/>
+          <w:szCs w:val="22"/>
+        </w:rPr>
+        <w:t>empresa de recrutamento interessada em buscar talentos na</w:t>
+      </w:r>
+      <w:r>
+        <w:rPr>
+          <w:rFonts w:asciiTheme="majorHAnsi" w:hAnsiTheme="majorHAnsi" w:cstheme="majorHAnsi"/>
+          <w:color w:val="000000"/>
+          <w:sz w:val="22"/>
+          <w:szCs w:val="22"/>
+        </w:rPr>
+        <w:t>s</w:t>
+      </w:r>
+      <w:r>
+        <w:rPr>
+          <w:rFonts w:asciiTheme="majorHAnsi" w:hAnsiTheme="majorHAnsi" w:cstheme="majorHAnsi"/>
+          <w:color w:val="000000"/>
+          <w:sz w:val="22"/>
+          <w:szCs w:val="22"/>
+        </w:rPr>
+        <w:t xml:space="preserve"> área</w:t>
+      </w:r>
+      <w:r>
+        <w:rPr>
+          <w:rFonts w:asciiTheme="majorHAnsi" w:hAnsiTheme="majorHAnsi" w:cstheme="majorHAnsi"/>
+          <w:color w:val="000000"/>
+          <w:sz w:val="22"/>
+          <w:szCs w:val="22"/>
+        </w:rPr>
+        <w:t>s</w:t>
+      </w:r>
+      <w:r>
+        <w:rPr>
+          <w:rFonts w:asciiTheme="majorHAnsi" w:hAnsiTheme="majorHAnsi" w:cstheme="majorHAnsi"/>
+          <w:color w:val="000000"/>
+          <w:sz w:val="22"/>
+          <w:szCs w:val="22"/>
+        </w:rPr>
+        <w:t xml:space="preserve"> de matemática, física</w:t>
+      </w:r>
+      <w:r>
+        <w:rPr>
+          <w:rFonts w:asciiTheme="majorHAnsi" w:hAnsiTheme="majorHAnsi" w:cstheme="majorHAnsi"/>
+          <w:color w:val="000000"/>
+          <w:sz w:val="22"/>
+          <w:szCs w:val="22"/>
+        </w:rPr>
+        <w:t xml:space="preserve"> </w:t>
+      </w:r>
+      <w:r>
+        <w:rPr>
+          <w:rFonts w:asciiTheme="majorHAnsi" w:hAnsiTheme="majorHAnsi" w:cstheme="majorHAnsi"/>
+          <w:color w:val="000000"/>
+          <w:sz w:val="22"/>
+          <w:szCs w:val="22"/>
+        </w:rPr>
+        <w:t xml:space="preserve">e </w:t>
+      </w:r>
+      <w:r>
+        <w:rPr>
+          <w:rFonts w:asciiTheme="majorHAnsi" w:hAnsiTheme="majorHAnsi" w:cstheme="majorHAnsi"/>
+          <w:color w:val="000000"/>
+          <w:sz w:val="22"/>
+          <w:szCs w:val="22"/>
+        </w:rPr>
+        <w:t xml:space="preserve">química. Para tanto, são feitas analises de desempenho individual </w:t>
+      </w:r>
+      <w:r>
+        <w:rPr>
+          <w:rFonts w:asciiTheme="majorHAnsi" w:hAnsiTheme="majorHAnsi" w:cstheme="majorHAnsi"/>
+          <w:color w:val="000000"/>
+          <w:sz w:val="22"/>
+          <w:szCs w:val="22"/>
+        </w:rPr>
+        <w:t xml:space="preserve">dos candidatos, </w:t>
+      </w:r>
+      <w:r>
+        <w:rPr>
+          <w:rFonts w:asciiTheme="majorHAnsi" w:hAnsiTheme="majorHAnsi" w:cstheme="majorHAnsi"/>
+          <w:color w:val="000000"/>
+          <w:sz w:val="22"/>
+          <w:szCs w:val="22"/>
+        </w:rPr>
+        <w:t xml:space="preserve">principalmente nas áreas exatas, </w:t>
+      </w:r>
+      <w:r>
+        <w:rPr>
+          <w:rFonts w:asciiTheme="majorHAnsi" w:hAnsiTheme="majorHAnsi" w:cstheme="majorHAnsi"/>
+          <w:color w:val="000000"/>
+          <w:sz w:val="22"/>
+          <w:szCs w:val="22"/>
+        </w:rPr>
+        <w:t>a</w:t>
+      </w:r>
+      <w:r>
+        <w:rPr>
+          <w:rFonts w:asciiTheme="majorHAnsi" w:hAnsiTheme="majorHAnsi" w:cstheme="majorHAnsi"/>
+          <w:color w:val="000000"/>
+          <w:sz w:val="22"/>
+          <w:szCs w:val="22"/>
+        </w:rPr>
+        <w:t xml:space="preserve"> </w:t>
+      </w:r>
+      <w:r>
+        <w:rPr>
+          <w:rFonts w:asciiTheme="majorHAnsi" w:hAnsiTheme="majorHAnsi" w:cstheme="majorHAnsi"/>
+          <w:color w:val="000000"/>
+          <w:sz w:val="22"/>
+          <w:szCs w:val="22"/>
+        </w:rPr>
+        <w:t xml:space="preserve">fim de financiar bolsas de estudo em universidades estrangeiras. </w:t>
+      </w:r>
+    </w:p>
+    <w:p>
+      <w:pPr>
+        <w:spacing w:line="360" w:lineRule="auto"/>
+        <w:ind w:firstLine="432"/>
+        <w:jc w:val="both"/>
+        <w:rPr>
+          <w:rFonts w:asciiTheme="majorHAnsi" w:hAnsiTheme="majorHAnsi" w:cstheme="majorHAnsi"/>
+          <w:color w:val="000000"/>
+          <w:sz w:val="22"/>
+          <w:szCs w:val="22"/>
+        </w:rPr>
+      </w:pPr>
+      <w:r>
+        <w:rPr>
+          <w:rFonts w:asciiTheme="majorHAnsi" w:hAnsiTheme="majorHAnsi" w:cstheme="majorHAnsi"/>
+          <w:color w:val="000000"/>
+          <w:sz w:val="22"/>
+          <w:szCs w:val="22"/>
+        </w:rPr>
+        <w:t>O escopo se limitará aos alunos que tiveram melhor desempenho nos anos de 2010, 2011 e 2012. Serão feitos também filtros por renda e localização, origem do candidato e a renda per cap</w:t>
+      </w:r>
+      <w:r>
+        <w:rPr>
+          <w:rFonts w:asciiTheme="majorHAnsi" w:hAnsiTheme="majorHAnsi" w:cstheme="majorHAnsi"/>
+          <w:color w:val="000000"/>
+          <w:sz w:val="22"/>
+          <w:szCs w:val="22"/>
+        </w:rPr>
+        <w:t xml:space="preserve">ita de sua família. Os cursos de </w:t>
+      </w:r>
+      <w:r>
+        <w:rPr>
+          <w:rFonts w:asciiTheme="majorHAnsi" w:hAnsiTheme="majorHAnsi" w:cstheme="majorHAnsi"/>
+          <w:color w:val="000000"/>
+          <w:sz w:val="22"/>
+          <w:szCs w:val="22"/>
+        </w:rPr>
+        <w:t>interesse são física (bacharelado), química, engenharia química e engenharia de materiais.</w:t>
+      </w:r>
+    </w:p>
+    <w:p>
+      <w:pPr>
+        <w:spacing w:line="360" w:lineRule="auto"/>
+        <w:rPr>
+          <w:rFonts w:asciiTheme="majorHAnsi" w:hAnsiTheme="majorHAnsi" w:cstheme="majorHAnsi"/>
+          <w:b/>
+          <w:color w:val="000000"/>
+          <w:sz w:val="22"/>
+          <w:szCs w:val="22"/>
+        </w:rPr>
+      </w:pPr>
+    </w:p>
+    <w:p>
+      <w:pPr>
+        <w:spacing w:line="360" w:lineRule="auto"/>
+        <w:rPr>
+          <w:rFonts w:asciiTheme="majorHAnsi" w:hAnsiTheme="majorHAnsi" w:cstheme="majorHAnsi"/>
+          <w:color w:val="000000"/>
+          <w:sz w:val="22"/>
+          <w:szCs w:val="22"/>
+        </w:rPr>
+      </w:pPr>
+      <w:r>
+        <w:rPr>
+          <w:rFonts w:asciiTheme="majorHAnsi" w:hAnsiTheme="majorHAnsi" w:cstheme="majorHAnsi"/>
+          <w:b/>
+          <w:color w:val="000000"/>
+          <w:sz w:val="22"/>
+          <w:szCs w:val="22"/>
+        </w:rPr>
+        <w:t>Palavras</w:t>
+      </w:r>
+      <w:r>
+        <w:rPr>
+          <w:rFonts w:asciiTheme="majorHAnsi" w:hAnsiTheme="majorHAnsi" w:cstheme="majorHAnsi"/>
+          <w:b/>
+          <w:color w:val="000000"/>
+          <w:sz w:val="22"/>
+          <w:szCs w:val="22"/>
+        </w:rPr>
+        <w:t>-</w:t>
+      </w:r>
+      <w:r>
+        <w:rPr>
+          <w:rFonts w:asciiTheme="majorHAnsi" w:hAnsiTheme="majorHAnsi" w:cstheme="majorHAnsi"/>
+          <w:b/>
+          <w:color w:val="000000"/>
+          <w:sz w:val="22"/>
+          <w:szCs w:val="22"/>
+        </w:rPr>
+        <w:t xml:space="preserve">chave: </w:t>
+      </w:r>
+      <w:r>
+        <w:rPr>
+          <w:rFonts w:asciiTheme="majorHAnsi" w:hAnsiTheme="majorHAnsi" w:cstheme="majorHAnsi"/>
+          <w:color w:val="000000"/>
+          <w:sz w:val="22"/>
+          <w:szCs w:val="22"/>
+        </w:rPr>
+        <w:t xml:space="preserve">vestibular, </w:t>
+      </w:r>
+      <w:r>
+        <w:rPr>
+          <w:rFonts w:asciiTheme="majorHAnsi" w:hAnsiTheme="majorHAnsi" w:cstheme="majorHAnsi"/>
+          <w:color w:val="000000"/>
+          <w:sz w:val="22"/>
+          <w:szCs w:val="22"/>
+        </w:rPr>
+        <w:t>UFSC,</w:t>
+      </w:r>
+      <w:r>
+        <w:rPr>
+          <w:rFonts w:asciiTheme="majorHAnsi" w:hAnsiTheme="majorHAnsi" w:cstheme="majorHAnsi"/>
+          <w:color w:val="000000"/>
+          <w:sz w:val="22"/>
+          <w:szCs w:val="22"/>
+        </w:rPr>
+        <w:t xml:space="preserve"> data warehouse, data-</w:t>
+      </w:r>
+      <w:r>
+        <w:rPr>
+          <w:rFonts w:asciiTheme="majorHAnsi" w:hAnsiTheme="majorHAnsi" w:cstheme="majorHAnsi"/>
+          <w:color w:val="000000"/>
+          <w:sz w:val="22"/>
+          <w:szCs w:val="22"/>
+        </w:rPr>
+        <w:t xml:space="preserve">mart, </w:t>
+      </w:r>
+      <w:r>
+        <w:rPr>
+          <w:rFonts w:asciiTheme="majorHAnsi" w:hAnsiTheme="majorHAnsi" w:cstheme="majorHAnsi"/>
+          <w:color w:val="000000"/>
+          <w:sz w:val="22"/>
+          <w:szCs w:val="22"/>
+        </w:rPr>
+        <w:t>formulário socioeconômico</w:t>
+      </w:r>
+      <w:r>
+        <w:rPr>
+          <w:rFonts w:asciiTheme="majorHAnsi" w:hAnsiTheme="majorHAnsi" w:cstheme="majorHAnsi"/>
+          <w:color w:val="000000"/>
+          <w:sz w:val="22"/>
+          <w:szCs w:val="22"/>
+        </w:rPr>
+        <w:t>, Universidade Federal de Santa Catarina, Comissão Permanente do Vestibular</w:t>
+      </w:r>
+      <w:r>
+        <w:rPr>
+          <w:rFonts w:asciiTheme="majorHAnsi" w:hAnsiTheme="majorHAnsi" w:cstheme="majorHAnsi"/>
+          <w:color w:val="000000"/>
+          <w:sz w:val="22"/>
+          <w:szCs w:val="22"/>
+        </w:rPr>
+        <w:t>, COPERVE</w:t>
+      </w:r>
+      <w:r>
+        <w:rPr>
+          <w:rFonts w:asciiTheme="majorHAnsi" w:hAnsiTheme="majorHAnsi" w:cstheme="majorHAnsi"/>
+          <w:color w:val="000000"/>
+          <w:sz w:val="22"/>
+          <w:szCs w:val="22"/>
+        </w:rPr>
+        <w:t>.</w:t>
+      </w:r>
+    </w:p>
+    <w:p>
+      <w:pPr>
+        <w:pStyle w:val="Ttulo1"/>
+        <w:spacing w:line="360" w:lineRule="auto"/>
+        <w:rPr>
+          <w:rFonts w:asciiTheme="majorHAnsi" w:hAnsiTheme="majorHAnsi" w:cstheme="majorHAnsi"/>
+          <w:sz w:val="22"/>
+          <w:szCs w:val="22"/>
+        </w:rPr>
+      </w:pPr>
+      <w:r>
+        <w:rPr>
+          <w:rFonts w:asciiTheme="majorHAnsi" w:hAnsiTheme="majorHAnsi" w:cstheme="majorHAnsi"/>
+          <w:sz w:val="22"/>
+          <w:szCs w:val="22"/>
+        </w:rPr>
+        <w:t>INTRODUÇÃO</w:t>
+      </w:r>
+    </w:p>
+    <w:p>
+      <w:pPr>
+        <w:spacing w:line="360" w:lineRule="auto"/>
+        <w:rPr>
+          <w:rFonts w:asciiTheme="majorHAnsi" w:hAnsiTheme="majorHAnsi" w:cstheme="majorHAnsi"/>
+          <w:color w:val="000000"/>
+          <w:sz w:val="22"/>
+          <w:szCs w:val="22"/>
+        </w:rPr>
+      </w:pPr>
+    </w:p>
+    <w:p>
+      <w:pPr>
+        <w:spacing w:line="360" w:lineRule="auto"/>
+        <w:ind w:firstLine="432"/>
+        <w:jc w:val="both"/>
+        <w:rPr>
+          <w:rFonts w:asciiTheme="majorHAnsi" w:hAnsiTheme="majorHAnsi" w:cstheme="majorHAnsi"/>
+          <w:color w:val="000000"/>
+          <w:sz w:val="22"/>
+          <w:szCs w:val="22"/>
+        </w:rPr>
+      </w:pPr>
+      <w:r>
+        <w:rPr>
+          <w:rFonts w:asciiTheme="majorHAnsi" w:hAnsiTheme="majorHAnsi" w:cstheme="majorHAnsi"/>
+          <w:color w:val="000000"/>
+          <w:sz w:val="22"/>
+          <w:szCs w:val="22"/>
+        </w:rPr>
         <w:t xml:space="preserve">Atualmente, as pessoas que pretendem cursar alguma faculdade na </w:t>
       </w:r>
       <w:r>
@@ -900,6 +1072,19 @@
         </w:rPr>
         <w:t xml:space="preserve"> </w:t>
       </w:r>
+    </w:p>
+    <w:p>
+      <w:pPr>
+        <w:spacing w:line="360" w:lineRule="auto"/>
+        <w:ind w:firstLine="432"/>
+        <w:jc w:val="both"/>
+        <w:rPr>
+          <w:rFonts w:asciiTheme="majorHAnsi" w:hAnsiTheme="majorHAnsi" w:cstheme="majorHAnsi"/>
+          <w:color w:val="000000"/>
+          <w:sz w:val="22"/>
+          <w:szCs w:val="22"/>
+        </w:rPr>
+      </w:pPr>
     </w:p>
     <w:p>
       <w:pPr>
@@ -1366,7 +1551,17 @@
           <w:sz w:val="22"/>
           <w:szCs w:val="22"/>
         </w:rPr>
-        <w:t>data wharehouse</w:t>
+        <w:t>data w</w:t>
+      </w:r>
+      <w:r>
+        <w:rPr>
+          <w:rFonts w:asciiTheme="majorHAnsi" w:hAnsiTheme="majorHAnsi" w:cstheme="majorHAnsi"/>
+          <w:i/>
+          <w:color w:val="000000"/>
+          <w:sz w:val="22"/>
+          <w:szCs w:val="22"/>
+        </w:rPr>
+        <w:t>arehouse</w:t>
       </w:r>
       <w:r>
         <w:rPr>
@@ -1882,7 +2077,6 @@
     <w:p>
       <w:pPr>
         <w:spacing w:line="360" w:lineRule="auto"/>
-        <w:ind w:firstLine="576"/>
         <w:rPr>
           <w:rFonts w:asciiTheme="majorHAnsi" w:hAnsiTheme="majorHAnsi" w:cstheme="majorHAnsi"/>
           <w:color w:val="000000"/>
@@ -1994,7 +2188,6 @@
     <w:p>
       <w:pPr>
         <w:spacing w:line="360" w:lineRule="auto"/>
-        <w:ind w:firstLine="576"/>
         <w:rPr>
           <w:rFonts w:asciiTheme="majorHAnsi" w:hAnsiTheme="majorHAnsi" w:cstheme="majorHAnsi"/>
           <w:color w:val="000000"/>
@@ -2079,7 +2272,6 @@
     <w:p>
       <w:pPr>
         <w:spacing w:line="360" w:lineRule="auto"/>
-        <w:ind w:firstLine="576"/>
         <w:rPr>
           <w:rFonts w:asciiTheme="majorHAnsi" w:hAnsiTheme="majorHAnsi" w:cstheme="majorHAnsi"/>
           <w:b/>
@@ -2114,7 +2306,6 @@
           <w:color w:val="000000"/>
           <w:sz w:val="22"/>
           <w:szCs w:val="22"/>
-          <w:u w:val="single"/>
         </w:rPr>
         <w:t>relação</w:t>
       </w:r>
@@ -2131,7 +2322,6 @@
     <w:p>
       <w:pPr>
         <w:spacing w:line="360" w:lineRule="auto"/>
-        <w:ind w:firstLine="576"/>
         <w:rPr>
           <w:rFonts w:asciiTheme="majorHAnsi" w:hAnsiTheme="majorHAnsi" w:cstheme="majorHAnsi"/>
           <w:color w:val="000000"/>
@@ -2198,7 +2388,6 @@
     <w:p>
       <w:pPr>
         <w:spacing w:line="360" w:lineRule="auto"/>
-        <w:ind w:firstLine="576"/>
         <w:rPr>
           <w:rFonts w:asciiTheme="majorHAnsi" w:hAnsiTheme="majorHAnsi" w:cstheme="majorHAnsi"/>
           <w:color w:val="000000"/>
@@ -2822,7 +3011,45 @@
           <w:sz w:val="22"/>
           <w:szCs w:val="22"/>
         </w:rPr>
-        <w:t xml:space="preserve">O fato “ft_desempenho”, nele é descriminado cada desempenho em cada matéria, e nota total. Também contém uma chave estrangeira (fk) para relacionamento com as dimensões. </w:t>
+        <w:t>O fato “ft_</w:t>
+      </w:r>
+      <w:r>
+        <w:rPr>
+          <w:rFonts w:asciiTheme="majorHAnsi" w:hAnsiTheme="majorHAnsi" w:cstheme="majorHAnsi"/>
+          <w:i/>
+          <w:color w:val="000000"/>
+          <w:sz w:val="22"/>
+          <w:szCs w:val="22"/>
+        </w:rPr>
+        <w:t>desempenho</w:t>
+      </w:r>
+      <w:r>
+        <w:rPr>
+          <w:rFonts w:asciiTheme="majorHAnsi" w:hAnsiTheme="majorHAnsi" w:cstheme="majorHAnsi"/>
+          <w:color w:val="000000"/>
+          <w:sz w:val="22"/>
+          <w:szCs w:val="22"/>
+        </w:rPr>
+        <w:t>”, nele é descriminado cada desempenho em cada matéria, e nota total. Também contém uma chave estrangeira (</w:t>
+      </w:r>
+      <w:r>
+        <w:rPr>
+          <w:rFonts w:asciiTheme="majorHAnsi" w:hAnsiTheme="majorHAnsi" w:cstheme="majorHAnsi"/>
+          <w:i/>
+          <w:color w:val="000000"/>
+          <w:sz w:val="22"/>
+          <w:szCs w:val="22"/>
+        </w:rPr>
+        <w:t>fk</w:t>
+      </w:r>
+      <w:r>
+        <w:rPr>
+          <w:rFonts w:asciiTheme="majorHAnsi" w:hAnsiTheme="majorHAnsi" w:cstheme="majorHAnsi"/>
+          <w:color w:val="000000"/>
+          <w:sz w:val="22"/>
+          <w:szCs w:val="22"/>
+        </w:rPr>
+        <w:t xml:space="preserve">) para relacionamento com as dimensões. </w:t>
       </w:r>
     </w:p>
     <w:p>
@@ -2911,7 +3138,28 @@
           <w:sz w:val="22"/>
           <w:szCs w:val="22"/>
         </w:rPr>
-        <w:t>Dimensão Candidato (dm_evento)</w:t>
+        <w:t>Dimensão Candidato (</w:t>
+      </w:r>
+      <w:r>
+        <w:rPr>
+          <w:rFonts w:asciiTheme="majorHAnsi" w:hAnsiTheme="majorHAnsi" w:cstheme="majorHAnsi"/>
+          <w:b/>
+          <w:i/>
+          <w:color w:val="000000"/>
+          <w:sz w:val="22"/>
+          <w:szCs w:val="22"/>
+        </w:rPr>
+        <w:t>dm_evento</w:t>
+      </w:r>
+      <w:r>
+        <w:rPr>
+          <w:rFonts w:asciiTheme="majorHAnsi" w:hAnsiTheme="majorHAnsi" w:cstheme="majorHAnsi"/>
+          <w:b/>
+          <w:color w:val="000000"/>
+          <w:sz w:val="22"/>
+          <w:szCs w:val="22"/>
+        </w:rPr>
+        <w:t>)</w:t>
       </w:r>
       <w:r>
         <w:rPr>
@@ -2969,7 +3217,28 @@
           <w:sz w:val="22"/>
           <w:szCs w:val="22"/>
         </w:rPr>
-        <w:t>Dimensão Curso (dm_curso)</w:t>
+        <w:t>Dimensão Curso (</w:t>
+      </w:r>
+      <w:r>
+        <w:rPr>
+          <w:rFonts w:asciiTheme="majorHAnsi" w:hAnsiTheme="majorHAnsi" w:cstheme="majorHAnsi"/>
+          <w:b/>
+          <w:i/>
+          <w:color w:val="000000"/>
+          <w:sz w:val="22"/>
+          <w:szCs w:val="22"/>
+        </w:rPr>
+        <w:t>dm_curso</w:t>
+      </w:r>
+      <w:r>
+        <w:rPr>
+          <w:rFonts w:asciiTheme="majorHAnsi" w:hAnsiTheme="majorHAnsi" w:cstheme="majorHAnsi"/>
+          <w:b/>
+          <w:color w:val="000000"/>
+          <w:sz w:val="22"/>
+          <w:szCs w:val="22"/>
+        </w:rPr>
+        <w:t>)</w:t>
       </w:r>
     </w:p>
     <w:p>
@@ -3027,7 +3296,28 @@
           <w:sz w:val="22"/>
           <w:szCs w:val="22"/>
         </w:rPr>
-        <w:t>ômico (dm_socioeconomico)</w:t>
+        <w:t>ômico (</w:t>
+      </w:r>
+      <w:r>
+        <w:rPr>
+          <w:rFonts w:asciiTheme="majorHAnsi" w:hAnsiTheme="majorHAnsi" w:cstheme="majorHAnsi"/>
+          <w:b/>
+          <w:i/>
+          <w:color w:val="000000"/>
+          <w:sz w:val="22"/>
+          <w:szCs w:val="22"/>
+        </w:rPr>
+        <w:t>dm_socioeconomico</w:t>
+      </w:r>
+      <w:r>
+        <w:rPr>
+          <w:rFonts w:asciiTheme="majorHAnsi" w:hAnsiTheme="majorHAnsi" w:cstheme="majorHAnsi"/>
+          <w:b/>
+          <w:color w:val="000000"/>
+          <w:sz w:val="22"/>
+          <w:szCs w:val="22"/>
+        </w:rPr>
+        <w:t>)</w:t>
       </w:r>
     </w:p>
     <w:p>
@@ -3076,7 +3366,28 @@
           <w:sz w:val="22"/>
           <w:szCs w:val="22"/>
         </w:rPr>
-        <w:t>Dimensão Candidato (dm_candidato):</w:t>
+        <w:t>Dimensão Candidato (</w:t>
+      </w:r>
+      <w:r>
+        <w:rPr>
+          <w:rFonts w:asciiTheme="majorHAnsi" w:hAnsiTheme="majorHAnsi" w:cstheme="majorHAnsi"/>
+          <w:b/>
+          <w:i/>
+          <w:color w:val="000000"/>
+          <w:sz w:val="22"/>
+          <w:szCs w:val="22"/>
+        </w:rPr>
+        <w:t>dm_candidato</w:t>
+      </w:r>
+      <w:r>
+        <w:rPr>
+          <w:rFonts w:asciiTheme="majorHAnsi" w:hAnsiTheme="majorHAnsi" w:cstheme="majorHAnsi"/>
+          <w:b/>
+          <w:color w:val="000000"/>
+          <w:sz w:val="22"/>
+          <w:szCs w:val="22"/>
+        </w:rPr>
+        <w:t>):</w:t>
       </w:r>
     </w:p>
     <w:p>
@@ -3124,7 +3435,28 @@
           <w:sz w:val="22"/>
           <w:szCs w:val="22"/>
         </w:rPr>
-        <w:t>Dimensão Curso (dm_regiao)</w:t>
+        <w:t>Dimensão Curso (</w:t>
+      </w:r>
+      <w:r>
+        <w:rPr>
+          <w:rFonts w:asciiTheme="majorHAnsi" w:hAnsiTheme="majorHAnsi" w:cstheme="majorHAnsi"/>
+          <w:b/>
+          <w:i/>
+          <w:color w:val="000000"/>
+          <w:sz w:val="22"/>
+          <w:szCs w:val="22"/>
+        </w:rPr>
+        <w:t>dm_regiao</w:t>
+      </w:r>
+      <w:r>
+        <w:rPr>
+          <w:rFonts w:asciiTheme="majorHAnsi" w:hAnsiTheme="majorHAnsi" w:cstheme="majorHAnsi"/>
+          <w:b/>
+          <w:color w:val="000000"/>
+          <w:sz w:val="22"/>
+          <w:szCs w:val="22"/>
+        </w:rPr>
+        <w:t>)</w:t>
       </w:r>
     </w:p>
     <w:p>
@@ -3647,7 +3979,46 @@
           <w:sz w:val="22"/>
           <w:szCs w:val="22"/>
         </w:rPr>
-        <w:t>Spoon(Pentaho</w:t>
+        <w:t>Spoon (</w:t>
+      </w:r>
+      <w:r>
+        <w:rPr>
+          <w:rFonts w:asciiTheme="majorHAnsi" w:hAnsiTheme="majorHAnsi" w:cstheme="majorHAnsi"/>
+          <w:color w:val="000000"/>
+          <w:sz w:val="22"/>
+          <w:szCs w:val="22"/>
+        </w:rPr>
+        <w:t xml:space="preserve">parte do </w:t>
+      </w:r>
+      <w:r>
+        <w:rPr>
+          <w:rFonts w:asciiTheme="majorHAnsi" w:hAnsiTheme="majorHAnsi" w:cstheme="majorHAnsi"/>
+          <w:i/>
+          <w:color w:val="000000"/>
+          <w:sz w:val="22"/>
+          <w:szCs w:val="22"/>
+        </w:rPr>
+        <w:t xml:space="preserve">kit </w:t>
+      </w:r>
+      <w:r>
+        <w:rPr>
+          <w:rFonts w:asciiTheme="majorHAnsi" w:hAnsiTheme="majorHAnsi" w:cstheme="majorHAnsi"/>
+          <w:i/>
+          <w:color w:val="000000"/>
+          <w:sz w:val="22"/>
+          <w:szCs w:val="22"/>
+        </w:rPr>
+        <w:t>Pentaho</w:t>
+      </w:r>
+      <w:r>
+        <w:rPr>
+          <w:rFonts w:asciiTheme="majorHAnsi" w:hAnsiTheme="majorHAnsi" w:cstheme="majorHAnsi"/>
+          <w:i/>
+          <w:color w:val="000000"/>
+          <w:sz w:val="22"/>
+          <w:szCs w:val="22"/>
+        </w:rPr>
+        <w:t xml:space="preserve"> BI</w:t>
       </w:r>
       <w:r>
         <w:rPr>
@@ -3666,6 +4037,15 @@
           <w:szCs w:val="22"/>
         </w:rPr>
         <w:t xml:space="preserve">, </w:t>
+      </w:r>
+      <w:r>
+        <w:rPr>
+          <w:rFonts w:asciiTheme="majorHAnsi" w:hAnsiTheme="majorHAnsi" w:cstheme="majorHAnsi"/>
+          <w:color w:val="000000"/>
+          <w:sz w:val="22"/>
+          <w:szCs w:val="22"/>
+        </w:rPr>
+        <w:t xml:space="preserve">funções em </w:t>
       </w:r>
       <w:r>
         <w:rPr>
@@ -4185,16 +4565,7 @@
           <w:szCs w:val="22"/>
         </w:rPr>
         <w:lastRenderedPageBreak/>
-        <w:t xml:space="preserve">Dimensão </w:t>
-      </w:r>
-      <w:r>
-        <w:rPr>
-          <w:rFonts w:asciiTheme="majorHAnsi" w:hAnsiTheme="majorHAnsi" w:cstheme="majorHAnsi"/>
-          <w:b/>
-          <w:sz w:val="22"/>
-          <w:szCs w:val="22"/>
-        </w:rPr>
-        <w:t>Região</w:t>
+        <w:t>Dimensão Região</w:t>
       </w:r>
     </w:p>
     <w:p>
@@ -4312,7 +4683,23 @@
           <w:sz w:val="22"/>
           <w:szCs w:val="22"/>
         </w:rPr>
-        <w:t>Nesta Dimensão são carregados as regiões de onde vem os candidatos (cidade, estado, etc).</w:t>
+        <w:t>Nesta Dimensão são carregados as regiões de onde vem os candidatos (cidade, estado, etc</w:t>
+      </w:r>
+      <w:r>
+        <w:rPr>
+          <w:rFonts w:asciiTheme="majorHAnsi" w:hAnsiTheme="majorHAnsi" w:cstheme="majorHAnsi"/>
+          <w:sz w:val="22"/>
+          <w:szCs w:val="22"/>
+        </w:rPr>
+        <w:t>.</w:t>
+      </w:r>
+      <w:r>
+        <w:rPr>
+          <w:rFonts w:asciiTheme="majorHAnsi" w:hAnsiTheme="majorHAnsi" w:cstheme="majorHAnsi"/>
+          <w:sz w:val="22"/>
+          <w:szCs w:val="22"/>
+        </w:rPr>
+        <w:t>).</w:t>
       </w:r>
       <w:r>
         <w:rPr>
@@ -4342,16 +4729,7 @@
           <w:szCs w:val="22"/>
         </w:rPr>
         <w:lastRenderedPageBreak/>
-        <w:t xml:space="preserve">Dimensão </w:t>
-      </w:r>
-      <w:r>
-        <w:rPr>
-          <w:rFonts w:asciiTheme="majorHAnsi" w:hAnsiTheme="majorHAnsi" w:cstheme="majorHAnsi"/>
-          <w:b/>
-          <w:sz w:val="22"/>
-          <w:szCs w:val="22"/>
-        </w:rPr>
-        <w:t>Socioeconômico</w:t>
+        <w:t>Dimensão Socioeconômico</w:t>
       </w:r>
     </w:p>
     <w:p>
@@ -4440,27 +4818,7 @@
           <w:szCs w:val="22"/>
           <w:u w:val="single"/>
         </w:rPr>
-        <w:t xml:space="preserve">Figura </w:t>
-      </w:r>
-      <w:r>
-        <w:rPr>
-          <w:rFonts w:asciiTheme="majorHAnsi" w:hAnsiTheme="majorHAnsi" w:cstheme="majorHAnsi"/>
-          <w:b/>
-          <w:sz w:val="22"/>
-          <w:szCs w:val="22"/>
-          <w:u w:val="single"/>
-        </w:rPr>
-        <w:t>6</w:t>
-      </w:r>
-      <w:r>
-        <w:rPr>
-          <w:rFonts w:asciiTheme="majorHAnsi" w:hAnsiTheme="majorHAnsi" w:cstheme="majorHAnsi"/>
-          <w:b/>
-          <w:sz w:val="22"/>
-          <w:szCs w:val="22"/>
-          <w:u w:val="single"/>
-        </w:rPr>
-        <w:t xml:space="preserve"> – Dimensão Socioeconômico</w:t>
+        <w:t>Figura 6 – Dimensão Socioeconômico</w:t>
       </w:r>
       <w:r>
         <w:rPr>
@@ -4682,37 +5040,7 @@
           <w:szCs w:val="22"/>
           <w:u w:val="single"/>
         </w:rPr>
-        <w:t xml:space="preserve">Figura </w:t>
-      </w:r>
-      <w:r>
-        <w:rPr>
-          <w:rFonts w:asciiTheme="majorHAnsi" w:hAnsiTheme="majorHAnsi" w:cstheme="majorHAnsi"/>
-          <w:b/>
-          <w:sz w:val="22"/>
-          <w:szCs w:val="22"/>
-          <w:u w:val="single"/>
-        </w:rPr>
-        <w:t>7</w:t>
-      </w:r>
-      <w:r>
-        <w:rPr>
-          <w:rFonts w:asciiTheme="majorHAnsi" w:hAnsiTheme="majorHAnsi" w:cstheme="majorHAnsi"/>
-          <w:b/>
-          <w:sz w:val="22"/>
-          <w:szCs w:val="22"/>
-          <w:u w:val="single"/>
-        </w:rPr>
-        <w:t xml:space="preserve"> – Dimensão </w:t>
-      </w:r>
-      <w:r>
-        <w:rPr>
-          <w:rFonts w:asciiTheme="majorHAnsi" w:hAnsiTheme="majorHAnsi" w:cstheme="majorHAnsi"/>
-          <w:b/>
-          <w:sz w:val="22"/>
-          <w:szCs w:val="22"/>
-          <w:u w:val="single"/>
-        </w:rPr>
-        <w:t>Candidato</w:t>
+        <w:t>Figura 7 – Dimensão Candidato</w:t>
       </w:r>
     </w:p>
     <w:p>
@@ -4999,7 +5327,13 @@
         <w:t>FRONT-END</w:t>
       </w:r>
     </w:p>
-    <w:p/>
+    <w:p>
+      <w:pPr>
+        <w:rPr>
+          <w:rFonts w:asciiTheme="majorHAnsi" w:hAnsiTheme="majorHAnsi"/>
+        </w:rPr>
+      </w:pPr>
+    </w:p>
     <w:p>
       <w:pPr>
         <w:ind w:firstLine="432"/>
@@ -5540,27 +5874,7 @@
           <w:szCs w:val="22"/>
           <w:u w:val="single"/>
         </w:rPr>
-        <w:t xml:space="preserve"> 10</w:t>
-      </w:r>
-      <w:r>
-        <w:rPr>
-          <w:rFonts w:asciiTheme="majorHAnsi" w:hAnsiTheme="majorHAnsi"/>
-          <w:b/>
-          <w:sz w:val="22"/>
-          <w:szCs w:val="22"/>
-          <w:u w:val="single"/>
-        </w:rPr>
-        <w:t xml:space="preserve"> - Quest</w:t>
-      </w:r>
-      <w:r>
-        <w:rPr>
-          <w:rFonts w:asciiTheme="majorHAnsi" w:hAnsiTheme="majorHAnsi"/>
-          <w:b/>
-          <w:sz w:val="22"/>
-          <w:szCs w:val="22"/>
-          <w:u w:val="single"/>
-        </w:rPr>
-        <w:t>ão 1</w:t>
+        <w:t xml:space="preserve"> 10 - Questão 1</w:t>
       </w:r>
       <w:r>
         <w:rPr>
@@ -6350,16 +6664,7 @@
           <w:sz w:val="22"/>
           <w:szCs w:val="22"/>
         </w:rPr>
-        <w:t xml:space="preserve"> E </w:t>
-      </w:r>
-      <w:r>
-        <w:rPr>
-          <w:rFonts w:asciiTheme="majorHAnsi" w:hAnsiTheme="majorHAnsi"/>
-          <w:b/>
-          <w:sz w:val="22"/>
-          <w:szCs w:val="22"/>
-        </w:rPr>
-        <w:t>DIFICULDADES ENCONTRADAS</w:t>
+        <w:t xml:space="preserve"> E DIFICULDADES ENCONTRADAS</w:t>
       </w:r>
     </w:p>
     <w:p>
@@ -6456,6 +6761,17 @@
         </w:rPr>
         <w:t>, ao final dos procedimentos, entretanto, o resultado é satisfatório, observando o modo como as tabelas são preenchidas automaticamente e respeitando as regras estabelecidas pelo usuário.</w:t>
       </w:r>
+    </w:p>
+    <w:p>
+      <w:pPr>
+        <w:ind w:firstLine="576"/>
+        <w:jc w:val="both"/>
+        <w:rPr>
+          <w:rFonts w:asciiTheme="majorHAnsi" w:hAnsiTheme="majorHAnsi"/>
+          <w:sz w:val="22"/>
+          <w:szCs w:val="22"/>
+        </w:rPr>
+      </w:pPr>
     </w:p>
     <w:p>
       <w:pPr>
@@ -6754,7 +7070,7 @@
           <w:sz w:val="22"/>
           <w:szCs w:val="22"/>
         </w:rPr>
-        <w:t>harehouse do curso de Sistemas de Informação da Universidade Federal de Santa Catarina.</w:t>
+        <w:t>arehouse do curso de Sistemas de Informação da Universidade Federal de Santa Catarina.</w:t>
       </w:r>
       <w:r>
         <w:rPr>
@@ -6775,46 +7091,6 @@
           <w:szCs w:val="22"/>
         </w:rPr>
       </w:pPr>
-      <w:r>
-        <w:rPr>
-          <w:rFonts w:asciiTheme="majorHAnsi" w:hAnsiTheme="majorHAnsi"/>
-          <w:sz w:val="22"/>
-          <w:szCs w:val="22"/>
-        </w:rPr>
-        <w:t xml:space="preserve">Num primeiro momento, houve um impulso de fazer as análises via sql puro, por conta da incerteza a respeito do entendimento tanto do </w:t>
-      </w:r>
-      <w:r>
-        <w:rPr>
-          <w:rFonts w:asciiTheme="majorHAnsi" w:hAnsiTheme="majorHAnsi"/>
-          <w:sz w:val="22"/>
-          <w:szCs w:val="22"/>
-        </w:rPr>
-        <w:t xml:space="preserve">software </w:t>
-      </w:r>
-      <w:r>
-        <w:rPr>
-          <w:rFonts w:asciiTheme="majorHAnsi" w:hAnsiTheme="majorHAnsi"/>
-          <w:sz w:val="22"/>
-          <w:szCs w:val="22"/>
-        </w:rPr>
-        <w:t xml:space="preserve">Spoon quanto do software Tableau, mas ao decorrer dos trabalhos, com o lento, porém constante entendimento dos aspectos de cada sistema, passou a existir um interesse por ambos os </w:t>
-      </w:r>
-      <w:r>
-        <w:rPr>
-          <w:rFonts w:asciiTheme="majorHAnsi" w:hAnsiTheme="majorHAnsi"/>
-          <w:sz w:val="22"/>
-          <w:szCs w:val="22"/>
-        </w:rPr>
-        <w:t>software</w:t>
-      </w:r>
-      <w:r>
-        <w:rPr>
-          <w:rFonts w:asciiTheme="majorHAnsi" w:hAnsiTheme="majorHAnsi"/>
-          <w:sz w:val="22"/>
-          <w:szCs w:val="22"/>
-        </w:rPr>
-        <w:t xml:space="preserve">s e o resultado das consultas trouxe um entendimento maior do porquê das dimensões e fatos serem do jeito que são. </w:t>
-      </w:r>
     </w:p>
     <w:p>
       <w:pPr>
@@ -6832,6 +7108,42 @@
           <w:sz w:val="22"/>
           <w:szCs w:val="22"/>
         </w:rPr>
+        <w:t xml:space="preserve">Num primeiro momento, houve um impulso de fazer as análises via </w:t>
+      </w:r>
+      <w:r>
+        <w:rPr>
+          <w:rFonts w:asciiTheme="majorHAnsi" w:hAnsiTheme="majorHAnsi"/>
+          <w:i/>
+          <w:sz w:val="22"/>
+          <w:szCs w:val="22"/>
+        </w:rPr>
+        <w:t>sql</w:t>
+      </w:r>
+      <w:r>
+        <w:rPr>
+          <w:rFonts w:asciiTheme="majorHAnsi" w:hAnsiTheme="majorHAnsi"/>
+          <w:sz w:val="22"/>
+          <w:szCs w:val="22"/>
+        </w:rPr>
+        <w:t xml:space="preserve"> puro, por conta da incerteza a respeito do entendimento tanto do software Spoon quanto do software Tableau, mas ao decorrer dos trabalhos, com o lento, porém constante entendimento dos aspectos de cada sistema, passou a existir um interesse por ambos os softwares e o resultado das consultas trouxe um entendimento maior do porquê das dimensões e fatos serem do jeito que são. </w:t>
+      </w:r>
+    </w:p>
+    <w:p>
+      <w:pPr>
+        <w:ind w:firstLine="432"/>
+        <w:jc w:val="both"/>
+        <w:rPr>
+          <w:rFonts w:asciiTheme="majorHAnsi" w:hAnsiTheme="majorHAnsi"/>
+          <w:sz w:val="22"/>
+          <w:szCs w:val="22"/>
+        </w:rPr>
+      </w:pPr>
+      <w:r>
+        <w:rPr>
+          <w:rFonts w:asciiTheme="majorHAnsi" w:hAnsiTheme="majorHAnsi"/>
+          <w:sz w:val="22"/>
+          <w:szCs w:val="22"/>
+        </w:rPr>
         <w:t>Considera-se este um trabalho valioso para a formação dos envolvidos.</w:t>
       </w:r>
     </w:p>
@@ -6861,45 +7173,45 @@
           <w:b/>
           <w:sz w:val="22"/>
           <w:szCs w:val="22"/>
-          <w:lang w:val="en-US"/>
-        </w:rPr>
-      </w:pPr>
-      <w:r>
-        <w:rPr>
-          <w:rFonts w:asciiTheme="majorHAnsi" w:hAnsiTheme="majorHAnsi"/>
-          <w:b/>
-          <w:sz w:val="22"/>
-          <w:szCs w:val="22"/>
-          <w:lang w:val="en-US"/>
-        </w:rPr>
-        <w:t>Ferramentas:</w:t>
-      </w:r>
-    </w:p>
-    <w:p>
-      <w:pPr>
-        <w:rPr>
-          <w:rFonts w:asciiTheme="majorHAnsi" w:hAnsiTheme="majorHAnsi"/>
-          <w:b/>
-          <w:sz w:val="22"/>
-          <w:szCs w:val="22"/>
-        </w:rPr>
-      </w:pPr>
-    </w:p>
-    <w:p>
-      <w:pPr>
-        <w:rPr>
-          <w:rFonts w:asciiTheme="majorHAnsi" w:hAnsiTheme="majorHAnsi"/>
-          <w:b/>
-          <w:sz w:val="22"/>
-          <w:szCs w:val="22"/>
-        </w:rPr>
-      </w:pPr>
-      <w:r>
-        <w:rPr>
-          <w:rFonts w:asciiTheme="majorHAnsi" w:hAnsiTheme="majorHAnsi"/>
-          <w:b/>
-          <w:sz w:val="22"/>
-          <w:szCs w:val="22"/>
+        </w:rPr>
+      </w:pPr>
+      <w:r>
+        <w:rPr>
+          <w:rFonts w:asciiTheme="majorHAnsi" w:hAnsiTheme="majorHAnsi"/>
+          <w:b/>
+          <w:sz w:val="22"/>
+          <w:szCs w:val="22"/>
+        </w:rPr>
+        <w:t>Ferramentas</w:t>
+      </w:r>
+    </w:p>
+    <w:p>
+      <w:pPr>
+        <w:rPr>
+          <w:rFonts w:asciiTheme="majorHAnsi" w:hAnsiTheme="majorHAnsi"/>
+          <w:b/>
+          <w:sz w:val="22"/>
+          <w:szCs w:val="22"/>
+        </w:rPr>
+      </w:pPr>
+    </w:p>
+    <w:p>
+      <w:pPr>
+        <w:rPr>
+          <w:rFonts w:asciiTheme="majorHAnsi" w:hAnsiTheme="majorHAnsi"/>
+          <w:b/>
+          <w:sz w:val="22"/>
+          <w:szCs w:val="22"/>
+          <w:lang w:val="en-US"/>
+        </w:rPr>
+      </w:pPr>
+      <w:r>
+        <w:rPr>
+          <w:rFonts w:asciiTheme="majorHAnsi" w:hAnsiTheme="majorHAnsi"/>
+          <w:b/>
+          <w:sz w:val="22"/>
+          <w:szCs w:val="22"/>
+          <w:lang w:val="en-US"/>
         </w:rPr>
         <w:t>Tableau</w:t>
       </w:r>
@@ -6909,6 +7221,7 @@
           <w:b/>
           <w:sz w:val="22"/>
           <w:szCs w:val="22"/>
+          <w:lang w:val="en-US"/>
         </w:rPr>
         <w:t xml:space="preserve"> – Front End Software </w:t>
       </w:r>
@@ -6919,6 +7232,7 @@
           <w:rFonts w:asciiTheme="majorHAnsi" w:hAnsiTheme="majorHAnsi"/>
           <w:sz w:val="22"/>
           <w:szCs w:val="22"/>
+          <w:lang w:val="en-US"/>
         </w:rPr>
       </w:pPr>
     </w:p>
@@ -6982,15 +7296,7 @@
           <w:sz w:val="22"/>
           <w:szCs w:val="22"/>
         </w:rPr>
-        <w:t xml:space="preserve"> </w:t>
-      </w:r>
-      <w:r>
-        <w:rPr>
-          <w:rFonts w:asciiTheme="majorHAnsi" w:hAnsiTheme="majorHAnsi"/>
-          <w:sz w:val="22"/>
-          <w:szCs w:val="22"/>
-        </w:rPr>
-        <w:t>(Acesso: 06/12/2015)</w:t>
+        <w:t xml:space="preserve"> (Acesso: 06/12/2015)</w:t>
       </w:r>
     </w:p>
     <w:p>
@@ -7182,35 +7488,31 @@
         </w:rPr>
         <w:t>&gt;</w:t>
       </w:r>
-      <w:bookmarkStart w:id="0" w:name="_GoBack"/>
-      <w:bookmarkEnd w:id="0"/>
-    </w:p>
-    <w:p>
-      <w:pPr>
-        <w:rPr>
-          <w:rFonts w:asciiTheme="majorHAnsi" w:hAnsiTheme="majorHAnsi"/>
-          <w:sz w:val="22"/>
-          <w:szCs w:val="22"/>
-        </w:rPr>
-      </w:pPr>
-    </w:p>
-    <w:p>
-      <w:pPr>
-        <w:rPr>
-          <w:rFonts w:asciiTheme="majorHAnsi" w:hAnsiTheme="majorHAnsi"/>
-          <w:b/>
-          <w:sz w:val="22"/>
-          <w:szCs w:val="22"/>
-          <w:lang w:val="en-US"/>
-        </w:rPr>
-      </w:pPr>
-      <w:r>
-        <w:rPr>
-          <w:rFonts w:asciiTheme="majorHAnsi" w:hAnsiTheme="majorHAnsi"/>
-          <w:b/>
-          <w:sz w:val="22"/>
-          <w:szCs w:val="22"/>
-          <w:lang w:val="en-US"/>
+    </w:p>
+    <w:p>
+      <w:pPr>
+        <w:rPr>
+          <w:rFonts w:asciiTheme="majorHAnsi" w:hAnsiTheme="majorHAnsi"/>
+          <w:sz w:val="22"/>
+          <w:szCs w:val="22"/>
+        </w:rPr>
+      </w:pPr>
+    </w:p>
+    <w:p>
+      <w:pPr>
+        <w:rPr>
+          <w:rFonts w:asciiTheme="majorHAnsi" w:hAnsiTheme="majorHAnsi"/>
+          <w:b/>
+          <w:sz w:val="22"/>
+          <w:szCs w:val="22"/>
+        </w:rPr>
+      </w:pPr>
+      <w:r>
+        <w:rPr>
+          <w:rFonts w:asciiTheme="majorHAnsi" w:hAnsiTheme="majorHAnsi"/>
+          <w:b/>
+          <w:sz w:val="22"/>
+          <w:szCs w:val="22"/>
         </w:rPr>
         <w:t xml:space="preserve">Mysql Workbench </w:t>
       </w:r>
@@ -7220,7 +7522,6 @@
           <w:b/>
           <w:sz w:val="22"/>
           <w:szCs w:val="22"/>
-          <w:lang w:val="en-US"/>
         </w:rPr>
         <w:t>–</w:t>
       </w:r>
@@ -7230,7 +7531,6 @@
           <w:b/>
           <w:sz w:val="22"/>
           <w:szCs w:val="22"/>
-          <w:lang w:val="en-US"/>
         </w:rPr>
         <w:t xml:space="preserve"> Modelagem</w:t>
       </w:r>
@@ -7240,25 +7540,23 @@
           <w:b/>
           <w:sz w:val="22"/>
           <w:szCs w:val="22"/>
-          <w:lang w:val="en-US"/>
-        </w:rPr>
-        <w:t xml:space="preserve"> </w:t>
-      </w:r>
-    </w:p>
-    <w:p>
-      <w:pPr>
-        <w:rPr>
-          <w:rFonts w:asciiTheme="majorHAnsi" w:hAnsiTheme="majorHAnsi"/>
-          <w:sz w:val="22"/>
-          <w:szCs w:val="22"/>
-        </w:rPr>
-      </w:pPr>
-      <w:r>
-        <w:rPr>
-          <w:rFonts w:asciiTheme="majorHAnsi" w:hAnsiTheme="majorHAnsi"/>
-          <w:sz w:val="22"/>
-          <w:szCs w:val="22"/>
-          <w:lang w:val="en-US"/>
+        </w:rPr>
+        <w:t xml:space="preserve"> </w:t>
+      </w:r>
+    </w:p>
+    <w:p>
+      <w:pPr>
+        <w:rPr>
+          <w:rFonts w:asciiTheme="majorHAnsi" w:hAnsiTheme="majorHAnsi"/>
+          <w:sz w:val="22"/>
+          <w:szCs w:val="22"/>
+        </w:rPr>
+      </w:pPr>
+      <w:r>
+        <w:rPr>
+          <w:rFonts w:asciiTheme="majorHAnsi" w:hAnsiTheme="majorHAnsi"/>
+          <w:sz w:val="22"/>
+          <w:szCs w:val="22"/>
         </w:rPr>
         <w:t xml:space="preserve">&lt; </w:t>
       </w:r>
@@ -7269,18 +7567,8 @@
             <w:rFonts w:asciiTheme="majorHAnsi" w:hAnsiTheme="majorHAnsi"/>
             <w:sz w:val="22"/>
             <w:szCs w:val="22"/>
-            <w:lang w:val="en-US"/>
           </w:rPr>
-          <w:t>https://www.mysql.com/products/workbenc</w:t>
-        </w:r>
-        <w:r>
-          <w:rPr>
-            <w:rStyle w:val="Hyperlink"/>
-            <w:rFonts w:asciiTheme="majorHAnsi" w:hAnsiTheme="majorHAnsi"/>
-            <w:sz w:val="22"/>
-            <w:szCs w:val="22"/>
-          </w:rPr>
-          <w:t>h/</w:t>
+          <w:t>https://www.mysql.com/products/workbench/</w:t>
         </w:r>
       </w:hyperlink>
       <w:r>
@@ -7297,15 +7585,7 @@
           <w:sz w:val="22"/>
           <w:szCs w:val="22"/>
         </w:rPr>
-        <w:t xml:space="preserve"> </w:t>
-      </w:r>
-      <w:r>
-        <w:rPr>
-          <w:rFonts w:asciiTheme="majorHAnsi" w:hAnsiTheme="majorHAnsi"/>
-          <w:sz w:val="22"/>
-          <w:szCs w:val="22"/>
-        </w:rPr>
-        <w:t>(Acesso: 06/12/2015)</w:t>
+        <w:t xml:space="preserve"> (Acesso: 06/12/2015)</w:t>
       </w:r>
     </w:p>
     <w:p>
@@ -7343,6 +7623,15 @@
           <w:szCs w:val="22"/>
         </w:rPr>
         <w:t>ico, validações, consultas, etc</w:t>
+      </w:r>
+      <w:r>
+        <w:rPr>
+          <w:rFonts w:asciiTheme="majorHAnsi" w:hAnsiTheme="majorHAnsi"/>
+          <w:b/>
+          <w:sz w:val="22"/>
+          <w:szCs w:val="22"/>
+        </w:rPr>
+        <w:t>.</w:t>
       </w:r>
     </w:p>
     <w:p>
@@ -7386,15 +7675,7 @@
           <w:sz w:val="22"/>
           <w:szCs w:val="22"/>
         </w:rPr>
-        <w:t xml:space="preserve"> </w:t>
-      </w:r>
-      <w:r>
-        <w:rPr>
-          <w:rFonts w:asciiTheme="majorHAnsi" w:hAnsiTheme="majorHAnsi"/>
-          <w:sz w:val="22"/>
-          <w:szCs w:val="22"/>
-        </w:rPr>
-        <w:t>(Acesso: 06/12/2015)</w:t>
+        <w:t xml:space="preserve"> (Acesso: 06/12/2015)</w:t>
       </w:r>
     </w:p>
     <w:p>
@@ -7465,13 +7746,15 @@
           <w:rFonts w:asciiTheme="majorHAnsi" w:hAnsiTheme="majorHAnsi"/>
           <w:sz w:val="22"/>
           <w:szCs w:val="22"/>
-        </w:rPr>
-      </w:pPr>
-      <w:r>
-        <w:rPr>
-          <w:rFonts w:asciiTheme="majorHAnsi" w:hAnsiTheme="majorHAnsi"/>
-          <w:sz w:val="22"/>
-          <w:szCs w:val="22"/>
+          <w:lang w:val="en-US"/>
+        </w:rPr>
+      </w:pPr>
+      <w:r>
+        <w:rPr>
+          <w:rFonts w:asciiTheme="majorHAnsi" w:hAnsiTheme="majorHAnsi"/>
+          <w:sz w:val="22"/>
+          <w:szCs w:val="22"/>
+          <w:lang w:val="en-US"/>
         </w:rPr>
         <w:t xml:space="preserve">&lt; </w:t>
       </w:r>
@@ -7482,6 +7765,7 @@
             <w:rFonts w:asciiTheme="majorHAnsi" w:hAnsiTheme="majorHAnsi"/>
             <w:sz w:val="22"/>
             <w:szCs w:val="22"/>
+            <w:lang w:val="en-US"/>
           </w:rPr>
           <w:t>https://dev.mysql.com/downloads/connector/j/5.0.html</w:t>
         </w:r>
@@ -7491,33 +7775,27 @@
           <w:rFonts w:asciiTheme="majorHAnsi" w:hAnsiTheme="majorHAnsi"/>
           <w:sz w:val="22"/>
           <w:szCs w:val="22"/>
-        </w:rPr>
-        <w:t xml:space="preserve">&gt; </w:t>
-      </w:r>
-      <w:r>
-        <w:rPr>
-          <w:rFonts w:asciiTheme="majorHAnsi" w:hAnsiTheme="majorHAnsi"/>
-          <w:sz w:val="22"/>
-          <w:szCs w:val="22"/>
-        </w:rPr>
-        <w:t>(Acesso: 06/12/2015)</w:t>
-      </w:r>
-    </w:p>
-    <w:p>
-      <w:pPr>
-        <w:rPr>
-          <w:rFonts w:asciiTheme="majorHAnsi" w:hAnsiTheme="majorHAnsi"/>
-          <w:b/>
-          <w:sz w:val="22"/>
-          <w:szCs w:val="22"/>
-          <w:lang w:val="en-US"/>
-        </w:rPr>
-      </w:pPr>
-      <w:r>
-        <w:rPr>
-          <w:rFonts w:asciiTheme="majorHAnsi" w:hAnsiTheme="majorHAnsi"/>
-          <w:sz w:val="22"/>
-          <w:szCs w:val="22"/>
+          <w:lang w:val="en-US"/>
+        </w:rPr>
+        <w:t>&gt; (Acesso: 06/12/2015)</w:t>
+      </w:r>
+    </w:p>
+    <w:p>
+      <w:pPr>
+        <w:rPr>
+          <w:rFonts w:asciiTheme="majorHAnsi" w:hAnsiTheme="majorHAnsi"/>
+          <w:b/>
+          <w:sz w:val="22"/>
+          <w:szCs w:val="22"/>
+          <w:lang w:val="en-US"/>
+        </w:rPr>
+      </w:pPr>
+      <w:r>
+        <w:rPr>
+          <w:rFonts w:asciiTheme="majorHAnsi" w:hAnsiTheme="majorHAnsi"/>
+          <w:sz w:val="22"/>
+          <w:szCs w:val="22"/>
+          <w:lang w:val="en-US"/>
         </w:rPr>
         <w:br/>
       </w:r>
@@ -7538,13 +7816,15 @@
           <w:rFonts w:asciiTheme="majorHAnsi" w:hAnsiTheme="majorHAnsi"/>
           <w:sz w:val="22"/>
           <w:szCs w:val="22"/>
-        </w:rPr>
-      </w:pPr>
-      <w:r>
-        <w:rPr>
-          <w:rFonts w:asciiTheme="majorHAnsi" w:hAnsiTheme="majorHAnsi"/>
-          <w:sz w:val="22"/>
-          <w:szCs w:val="22"/>
+          <w:lang w:val="en-US"/>
+        </w:rPr>
+      </w:pPr>
+      <w:r>
+        <w:rPr>
+          <w:rFonts w:asciiTheme="majorHAnsi" w:hAnsiTheme="majorHAnsi"/>
+          <w:sz w:val="22"/>
+          <w:szCs w:val="22"/>
+          <w:lang w:val="en-US"/>
         </w:rPr>
         <w:t>&lt;</w:t>
       </w:r>
@@ -7555,6 +7835,7 @@
             <w:rFonts w:asciiTheme="majorHAnsi" w:hAnsiTheme="majorHAnsi"/>
             <w:sz w:val="22"/>
             <w:szCs w:val="22"/>
+            <w:lang w:val="en-US"/>
           </w:rPr>
           <w:t>https://dev.mysql.com/downloads/connector/odbc</w:t>
         </w:r>
@@ -7564,48 +7845,36 @@
           <w:rFonts w:asciiTheme="majorHAnsi" w:hAnsiTheme="majorHAnsi"/>
           <w:sz w:val="22"/>
           <w:szCs w:val="22"/>
-        </w:rPr>
-        <w:t>&gt;</w:t>
-      </w:r>
-      <w:r>
-        <w:rPr>
-          <w:rFonts w:asciiTheme="majorHAnsi" w:hAnsiTheme="majorHAnsi"/>
-          <w:sz w:val="22"/>
-          <w:szCs w:val="22"/>
-        </w:rPr>
-        <w:t xml:space="preserve"> </w:t>
-      </w:r>
-      <w:r>
-        <w:rPr>
-          <w:rFonts w:asciiTheme="majorHAnsi" w:hAnsiTheme="majorHAnsi"/>
-          <w:sz w:val="22"/>
-          <w:szCs w:val="22"/>
-        </w:rPr>
-        <w:t>(Acesso: 06/12/2015)</w:t>
-      </w:r>
-    </w:p>
-    <w:p>
-      <w:pPr>
-        <w:rPr>
-          <w:rFonts w:asciiTheme="majorHAnsi" w:hAnsiTheme="majorHAnsi"/>
-          <w:sz w:val="22"/>
-          <w:szCs w:val="22"/>
-        </w:rPr>
-      </w:pPr>
-    </w:p>
-    <w:p>
-      <w:pPr>
-        <w:rPr>
-          <w:rFonts w:asciiTheme="majorHAnsi" w:hAnsiTheme="majorHAnsi"/>
-          <w:sz w:val="22"/>
-          <w:szCs w:val="22"/>
-        </w:rPr>
-      </w:pPr>
-      <w:r>
-        <w:rPr>
-          <w:rFonts w:asciiTheme="majorHAnsi" w:hAnsiTheme="majorHAnsi"/>
-          <w:sz w:val="22"/>
-          <w:szCs w:val="22"/>
+          <w:lang w:val="en-US"/>
+        </w:rPr>
+        <w:t>&gt; (Acesso: 06/12/2015)</w:t>
+      </w:r>
+    </w:p>
+    <w:p>
+      <w:pPr>
+        <w:rPr>
+          <w:rFonts w:asciiTheme="majorHAnsi" w:hAnsiTheme="majorHAnsi"/>
+          <w:sz w:val="22"/>
+          <w:szCs w:val="22"/>
+          <w:lang w:val="en-US"/>
+        </w:rPr>
+      </w:pPr>
+    </w:p>
+    <w:p>
+      <w:pPr>
+        <w:rPr>
+          <w:rFonts w:asciiTheme="majorHAnsi" w:hAnsiTheme="majorHAnsi"/>
+          <w:sz w:val="22"/>
+          <w:szCs w:val="22"/>
+          <w:lang w:val="en-US"/>
+        </w:rPr>
+      </w:pPr>
+      <w:r>
+        <w:rPr>
+          <w:rFonts w:asciiTheme="majorHAnsi" w:hAnsiTheme="majorHAnsi"/>
+          <w:sz w:val="22"/>
+          <w:szCs w:val="22"/>
+          <w:lang w:val="en-US"/>
         </w:rPr>
         <w:br w:type="page"/>
       </w:r>
@@ -14779,6 +15048,7 @@
           <w:rFonts w:asciiTheme="majorHAnsi" w:hAnsiTheme="majorHAnsi"/>
           <w:sz w:val="22"/>
           <w:szCs w:val="22"/>
+          <w:lang w:val="en-US"/>
         </w:rPr>
       </w:pPr>
       <w:r>
@@ -14789,6 +15059,7 @@
           <w:color w:val="408080"/>
           <w:sz w:val="22"/>
           <w:szCs w:val="22"/>
+          <w:lang w:val="en-US"/>
         </w:rPr>
         <w:t>-- -----------------------------------------------------</w:t>
       </w:r>
@@ -18923,6 +19194,7 @@
           <w:rFonts w:asciiTheme="majorHAnsi" w:hAnsiTheme="majorHAnsi"/>
           <w:sz w:val="22"/>
           <w:szCs w:val="22"/>
+          <w:lang w:val="en-US"/>
         </w:rPr>
       </w:pPr>
       <w:r>
@@ -18941,6 +19213,7 @@
           <w:color w:val="008000"/>
           <w:sz w:val="22"/>
           <w:szCs w:val="22"/>
+          <w:lang w:val="en-US"/>
         </w:rPr>
         <w:t>FOREIGN</w:t>
       </w:r>
@@ -18949,6 +19222,7 @@
           <w:rFonts w:asciiTheme="majorHAnsi" w:hAnsiTheme="majorHAnsi"/>
           <w:sz w:val="22"/>
           <w:szCs w:val="22"/>
+          <w:lang w:val="en-US"/>
         </w:rPr>
         <w:t xml:space="preserve"> </w:t>
       </w:r>
@@ -18960,6 +19234,7 @@
           <w:color w:val="008000"/>
           <w:sz w:val="22"/>
           <w:szCs w:val="22"/>
+          <w:lang w:val="en-US"/>
         </w:rPr>
         <w:t>KEY</w:t>
       </w:r>
@@ -18968,6 +19243,7 @@
           <w:rFonts w:asciiTheme="majorHAnsi" w:hAnsiTheme="majorHAnsi"/>
           <w:sz w:val="22"/>
           <w:szCs w:val="22"/>
+          <w:lang w:val="en-US"/>
         </w:rPr>
         <w:t xml:space="preserve"> (</w:t>
       </w:r>
@@ -18977,6 +19253,7 @@
           <w:color w:val="666666"/>
           <w:sz w:val="22"/>
           <w:szCs w:val="22"/>
+          <w:lang w:val="en-US"/>
         </w:rPr>
         <w:t>`</w:t>
       </w:r>
@@ -18985,6 +19262,7 @@
           <w:rFonts w:asciiTheme="majorHAnsi" w:hAnsiTheme="majorHAnsi"/>
           <w:sz w:val="22"/>
           <w:szCs w:val="22"/>
+          <w:lang w:val="en-US"/>
         </w:rPr>
         <w:t>seq_curso</w:t>
       </w:r>
@@ -18994,6 +19272,7 @@
           <w:color w:val="666666"/>
           <w:sz w:val="22"/>
           <w:szCs w:val="22"/>
+          <w:lang w:val="en-US"/>
         </w:rPr>
         <w:t>`</w:t>
       </w:r>
@@ -19002,6 +19281,7 @@
           <w:rFonts w:asciiTheme="majorHAnsi" w:hAnsiTheme="majorHAnsi"/>
           <w:sz w:val="22"/>
           <w:szCs w:val="22"/>
+          <w:lang w:val="en-US"/>
         </w:rPr>
         <w:t>)</w:t>
       </w:r>
@@ -19014,13 +19294,15 @@
           <w:rFonts w:asciiTheme="majorHAnsi" w:hAnsiTheme="majorHAnsi"/>
           <w:sz w:val="22"/>
           <w:szCs w:val="22"/>
-        </w:rPr>
-      </w:pPr>
-      <w:r>
-        <w:rPr>
-          <w:rFonts w:asciiTheme="majorHAnsi" w:hAnsiTheme="majorHAnsi"/>
-          <w:sz w:val="22"/>
-          <w:szCs w:val="22"/>
+          <w:lang w:val="en-US"/>
+        </w:rPr>
+      </w:pPr>
+      <w:r>
+        <w:rPr>
+          <w:rFonts w:asciiTheme="majorHAnsi" w:hAnsiTheme="majorHAnsi"/>
+          <w:sz w:val="22"/>
+          <w:szCs w:val="22"/>
+          <w:lang w:val="en-US"/>
         </w:rPr>
         <w:t xml:space="preserve">    </w:t>
       </w:r>
@@ -19032,6 +19314,7 @@
           <w:color w:val="008000"/>
           <w:sz w:val="22"/>
           <w:szCs w:val="22"/>
+          <w:lang w:val="en-US"/>
         </w:rPr>
         <w:t>REFERENCES</w:t>
       </w:r>
@@ -19040,15 +19323,17 @@
           <w:rFonts w:asciiTheme="majorHAnsi" w:hAnsiTheme="majorHAnsi"/>
           <w:sz w:val="22"/>
           <w:szCs w:val="22"/>
-        </w:rPr>
-        <w:t xml:space="preserve"> </w:t>
-      </w:r>
-      <w:r>
-        <w:rPr>
-          <w:rFonts w:asciiTheme="majorHAnsi" w:hAnsiTheme="majorHAnsi"/>
-          <w:color w:val="666666"/>
-          <w:sz w:val="22"/>
-          <w:szCs w:val="22"/>
+          <w:lang w:val="en-US"/>
+        </w:rPr>
+        <w:t xml:space="preserve"> </w:t>
+      </w:r>
+      <w:r>
+        <w:rPr>
+          <w:rFonts w:asciiTheme="majorHAnsi" w:hAnsiTheme="majorHAnsi"/>
+          <w:color w:val="666666"/>
+          <w:sz w:val="22"/>
+          <w:szCs w:val="22"/>
+          <w:lang w:val="en-US"/>
         </w:rPr>
         <w:t>`</w:t>
       </w:r>
@@ -19057,6 +19342,7 @@
           <w:rFonts w:asciiTheme="majorHAnsi" w:hAnsiTheme="majorHAnsi"/>
           <w:sz w:val="22"/>
           <w:szCs w:val="22"/>
+          <w:lang w:val="en-US"/>
         </w:rPr>
         <w:t>dwtf_db</w:t>
       </w:r>
@@ -19066,6 +19352,7 @@
           <w:color w:val="666666"/>
           <w:sz w:val="22"/>
           <w:szCs w:val="22"/>
+          <w:lang w:val="en-US"/>
         </w:rPr>
         <w:t>`</w:t>
       </w:r>
@@ -19074,6 +19361,7 @@
           <w:rFonts w:asciiTheme="majorHAnsi" w:hAnsiTheme="majorHAnsi"/>
           <w:sz w:val="22"/>
           <w:szCs w:val="22"/>
+          <w:lang w:val="en-US"/>
         </w:rPr>
         <w:t>.</w:t>
       </w:r>
@@ -19083,6 +19371,7 @@
           <w:color w:val="666666"/>
           <w:sz w:val="22"/>
           <w:szCs w:val="22"/>
+          <w:lang w:val="en-US"/>
         </w:rPr>
         <w:t>`</w:t>
       </w:r>
@@ -19091,6 +19380,7 @@
           <w:rFonts w:asciiTheme="majorHAnsi" w:hAnsiTheme="majorHAnsi"/>
           <w:sz w:val="22"/>
           <w:szCs w:val="22"/>
+          <w:lang w:val="en-US"/>
         </w:rPr>
         <w:t>dm_curso</w:t>
       </w:r>
@@ -19100,6 +19390,7 @@
           <w:color w:val="666666"/>
           <w:sz w:val="22"/>
           <w:szCs w:val="22"/>
+          <w:lang w:val="en-US"/>
         </w:rPr>
         <w:t>`</w:t>
       </w:r>
@@ -19108,6 +19399,7 @@
           <w:rFonts w:asciiTheme="majorHAnsi" w:hAnsiTheme="majorHAnsi"/>
           <w:sz w:val="22"/>
           <w:szCs w:val="22"/>
+          <w:lang w:val="en-US"/>
         </w:rPr>
         <w:t xml:space="preserve"> (</w:t>
       </w:r>
@@ -19117,6 +19409,7 @@
           <w:color w:val="666666"/>
           <w:sz w:val="22"/>
           <w:szCs w:val="22"/>
+          <w:lang w:val="en-US"/>
         </w:rPr>
         <w:t>`</w:t>
       </w:r>
@@ -19125,6 +19418,7 @@
           <w:rFonts w:asciiTheme="majorHAnsi" w:hAnsiTheme="majorHAnsi"/>
           <w:sz w:val="22"/>
           <w:szCs w:val="22"/>
+          <w:lang w:val="en-US"/>
         </w:rPr>
         <w:t>seq_curso</w:t>
       </w:r>
@@ -19134,6 +19428,7 @@
           <w:color w:val="666666"/>
           <w:sz w:val="22"/>
           <w:szCs w:val="22"/>
+          <w:lang w:val="en-US"/>
         </w:rPr>
         <w:t>`</w:t>
       </w:r>
@@ -19142,6 +19437,7 @@
           <w:rFonts w:asciiTheme="majorHAnsi" w:hAnsiTheme="majorHAnsi"/>
           <w:sz w:val="22"/>
           <w:szCs w:val="22"/>
+          <w:lang w:val="en-US"/>
         </w:rPr>
         <w:t>)</w:t>
       </w:r>
@@ -23301,7 +23597,7 @@
 </file>
 
 <file path=customXml/itemProps1.xml><?xml version="1.0" encoding="utf-8"?>
-<ds:datastoreItem xmlns:ds="http://schemas.openxmlformats.org/officeDocument/2006/customXml" ds:itemID="{3CBFE6D2-7786-4E1F-89EF-330CD36BB4DB}">
+<ds:datastoreItem xmlns:ds="http://schemas.openxmlformats.org/officeDocument/2006/customXml" ds:itemID="{46CCA6A0-14EF-4B51-866C-4AB223FB4614}">
   <ds:schemaRefs>
     <ds:schemaRef ds:uri="http://schemas.openxmlformats.org/officeDocument/2006/bibliography"/>
   </ds:schemaRefs>

</xml_diff>